<commit_message>
updated the three pages for the site plan
</commit_message>
<xml_diff>
--- a/WDD W5 Personal Website Proposal.docx
+++ b/WDD W5 Personal Website Proposal.docx
@@ -54,10 +54,7 @@
         <w:t xml:space="preserve">soccer </w:t>
       </w:r>
       <w:r>
-        <w:t xml:space="preserve">fans with essential information about </w:t>
-      </w:r>
-      <w:r>
-        <w:t xml:space="preserve">the </w:t>
+        <w:t xml:space="preserve">fans with essential information about the </w:t>
       </w:r>
       <w:r>
         <w:t xml:space="preserve">upcoming </w:t>
@@ -115,6 +112,1760 @@
         <w:t>UEFA Champions League Final.</w:t>
       </w:r>
     </w:p>
+    <w:p>
+      <w:pPr>
+        <w:rPr>
+          <w:b/>
+          <w:bCs/>
+        </w:rPr>
+      </w:pPr>
+      <w:r>
+        <w:rPr>
+          <w:rFonts w:ascii="Segoe UI Emoji" w:hAnsi="Segoe UI Emoji" w:cs="Segoe UI Emoji"/>
+          <w:b/>
+          <w:bCs/>
+        </w:rPr>
+        <w:t>🔵</w:t>
+      </w:r>
+      <w:r>
+        <w:rPr>
+          <w:b/>
+          <w:bCs/>
+        </w:rPr>
+        <w:t xml:space="preserve"> Main-Topic Title: Event Overview (Home Page)</w:t>
+      </w:r>
+    </w:p>
+    <w:p>
+      <w:pPr>
+        <w:rPr>
+          <w:b/>
+          <w:bCs/>
+        </w:rPr>
+      </w:pPr>
+      <w:r>
+        <w:rPr>
+          <w:b/>
+          <w:bCs/>
+        </w:rPr>
+        <w:pict w14:anchorId="1DCFA960">
+          <v:rect id="_x0000_i1071" style="width:0;height:1.5pt" o:hralign="center" o:hrstd="t" o:hr="t" fillcolor="#a0a0a0" stroked="f"/>
+        </w:pict>
+      </w:r>
+    </w:p>
+    <w:p>
+      <w:pPr>
+        <w:rPr>
+          <w:b/>
+          <w:bCs/>
+        </w:rPr>
+      </w:pPr>
+      <w:r>
+        <w:rPr>
+          <w:b/>
+          <w:bCs/>
+        </w:rPr>
+        <w:t>Event Importance</w:t>
+      </w:r>
+      <w:r>
+        <w:rPr>
+          <w:b/>
+          <w:bCs/>
+        </w:rPr>
+        <w:br/>
+        <w:t>The UEFA Champions League Final is widely regarded as the most important club football match in the world. Fans across the globe tune in to watch the highest level of competition between elite European clubs. It's more than a game — it’s a cultural event filled with passion, legacy, and unforgettable moments.</w:t>
+      </w:r>
+    </w:p>
+    <w:p>
+      <w:pPr>
+        <w:rPr>
+          <w:b/>
+          <w:bCs/>
+        </w:rPr>
+      </w:pPr>
+      <w:r>
+        <w:rPr>
+          <w:b/>
+          <w:bCs/>
+        </w:rPr>
+        <w:t>Purpose of the Site</w:t>
+      </w:r>
+      <w:r>
+        <w:rPr>
+          <w:b/>
+          <w:bCs/>
+        </w:rPr>
+        <w:br/>
+        <w:t>This website exists to guide fans through every element of the UEFA Champions League Final. Whether attending the match or watching from home, visitors will find everything they need — from schedules and team profiles to travel tips and viewing options — all in one place.</w:t>
+      </w:r>
+    </w:p>
+    <w:p>
+      <w:pPr>
+        <w:rPr>
+          <w:b/>
+          <w:bCs/>
+        </w:rPr>
+      </w:pPr>
+      <w:r>
+        <w:rPr>
+          <w:b/>
+          <w:bCs/>
+        </w:rPr>
+        <w:t>Fan Experience Focus</w:t>
+      </w:r>
+      <w:r>
+        <w:rPr>
+          <w:b/>
+          <w:bCs/>
+        </w:rPr>
+        <w:br/>
+        <w:t>Our goal is to enhance the experience for every visitor by answering the most pressing questions: Who’s playing? Where and when is the match? How can I watch it live? What’s the story behind the teams? We go beyond facts to create a fan-first guide that adds meaning and ease to the experience.</w:t>
+      </w:r>
+    </w:p>
+    <w:p>
+      <w:pPr>
+        <w:rPr>
+          <w:b/>
+          <w:bCs/>
+        </w:rPr>
+      </w:pPr>
+      <w:r>
+        <w:rPr>
+          <w:b/>
+          <w:bCs/>
+        </w:rPr>
+        <w:t>Why This Site</w:t>
+      </w:r>
+      <w:r>
+        <w:rPr>
+          <w:b/>
+          <w:bCs/>
+        </w:rPr>
+        <w:br/>
+        <w:t>Visitors will come to this site instead of others because it’s clear, simple, and created for fans. Instead of browsing multiple websites or social feeds, users can rely on a single, accurate source that gives them everything they need at a glance.</w:t>
+      </w:r>
+    </w:p>
+    <w:p>
+      <w:pPr>
+        <w:rPr>
+          <w:b/>
+          <w:bCs/>
+        </w:rPr>
+      </w:pPr>
+      <w:r>
+        <w:rPr>
+          <w:b/>
+          <w:bCs/>
+        </w:rPr>
+        <w:pict w14:anchorId="42A19C52">
+          <v:rect id="_x0000_i1072" style="width:0;height:1.5pt" o:hralign="center" o:hrstd="t" o:hr="t" fillcolor="#a0a0a0" stroked="f"/>
+        </w:pict>
+      </w:r>
+    </w:p>
+    <w:p>
+      <w:pPr>
+        <w:rPr>
+          <w:b/>
+          <w:bCs/>
+        </w:rPr>
+      </w:pPr>
+      <w:r>
+        <w:rPr>
+          <w:rFonts w:ascii="Segoe UI Emoji" w:hAnsi="Segoe UI Emoji" w:cs="Segoe UI Emoji"/>
+          <w:b/>
+          <w:bCs/>
+        </w:rPr>
+        <w:t>🔵</w:t>
+      </w:r>
+      <w:r>
+        <w:rPr>
+          <w:b/>
+          <w:bCs/>
+        </w:rPr>
+        <w:t xml:space="preserve"> Main-Topic Title: Teams &amp; Match Info (Page 2)</w:t>
+      </w:r>
+    </w:p>
+    <w:p>
+      <w:pPr>
+        <w:rPr>
+          <w:b/>
+          <w:bCs/>
+        </w:rPr>
+      </w:pPr>
+      <w:r>
+        <w:rPr>
+          <w:b/>
+          <w:bCs/>
+        </w:rPr>
+        <w:lastRenderedPageBreak/>
+        <w:pict w14:anchorId="4CF6C477">
+          <v:rect id="_x0000_i1073" style="width:0;height:1.5pt" o:hralign="center" o:hrstd="t" o:hr="t" fillcolor="#a0a0a0" stroked="f"/>
+        </w:pict>
+      </w:r>
+    </w:p>
+    <w:p>
+      <w:pPr>
+        <w:rPr>
+          <w:b/>
+          <w:bCs/>
+        </w:rPr>
+      </w:pPr>
+      <w:r>
+        <w:rPr>
+          <w:b/>
+          <w:bCs/>
+        </w:rPr>
+        <w:t>Team Profiles</w:t>
+      </w:r>
+      <w:r>
+        <w:rPr>
+          <w:b/>
+          <w:bCs/>
+        </w:rPr>
+        <w:br/>
+        <w:t>Each finalist has a unique journey to the top. On this page, fans will learn how the two clubs progressed through the group stage and knockout rounds to earn their place in the final. We'll feature their past performances, key victories, and historical appearances in the tournament.</w:t>
+      </w:r>
+    </w:p>
+    <w:p>
+      <w:pPr>
+        <w:rPr>
+          <w:b/>
+          <w:bCs/>
+        </w:rPr>
+      </w:pPr>
+      <w:r>
+        <w:rPr>
+          <w:b/>
+          <w:bCs/>
+        </w:rPr>
+        <w:t>Key Players &amp; Lineups</w:t>
+      </w:r>
+      <w:r>
+        <w:rPr>
+          <w:b/>
+          <w:bCs/>
+        </w:rPr>
+        <w:br/>
+        <w:t>Get to know the players who can make a difference. We'll list the expected starting lineups, highlight star performers, and explain why certain matchups matter. Injuries and suspensions will be updated so fans have the most recent information.</w:t>
+      </w:r>
+    </w:p>
+    <w:p>
+      <w:pPr>
+        <w:rPr>
+          <w:b/>
+          <w:bCs/>
+        </w:rPr>
+      </w:pPr>
+      <w:r>
+        <w:rPr>
+          <w:b/>
+          <w:bCs/>
+        </w:rPr>
+        <w:t>Match Details</w:t>
+      </w:r>
+      <w:r>
+        <w:rPr>
+          <w:b/>
+          <w:bCs/>
+        </w:rPr>
+        <w:br/>
+        <w:t>The final’s kickoff time, venue, and officiating crew are critical for planning. This section provides a global schedule so fans in all time zones can prepare. We'll also include a countdown clock leading up to kickoff.</w:t>
+      </w:r>
+    </w:p>
+    <w:p>
+      <w:pPr>
+        <w:rPr>
+          <w:b/>
+          <w:bCs/>
+        </w:rPr>
+      </w:pPr>
+      <w:r>
+        <w:rPr>
+          <w:b/>
+          <w:bCs/>
+        </w:rPr>
+        <w:t>Broadcast &amp; Streaming</w:t>
+      </w:r>
+      <w:r>
+        <w:rPr>
+          <w:b/>
+          <w:bCs/>
+        </w:rPr>
+        <w:br/>
+        <w:t>Fans want to know how to watch the game. This section lists official broadcasters in major countries and offers guidance on reliable streaming platforms, including any free or subscription-based services.</w:t>
+      </w:r>
+    </w:p>
+    <w:p>
+      <w:pPr>
+        <w:rPr>
+          <w:b/>
+          <w:bCs/>
+        </w:rPr>
+      </w:pPr>
+      <w:r>
+        <w:rPr>
+          <w:b/>
+          <w:bCs/>
+        </w:rPr>
+        <w:pict w14:anchorId="31DBD86E">
+          <v:rect id="_x0000_i1074" style="width:0;height:1.5pt" o:hralign="center" o:hrstd="t" o:hr="t" fillcolor="#a0a0a0" stroked="f"/>
+        </w:pict>
+      </w:r>
+    </w:p>
+    <w:p>
+      <w:pPr>
+        <w:rPr>
+          <w:b/>
+          <w:bCs/>
+        </w:rPr>
+      </w:pPr>
+      <w:r>
+        <w:rPr>
+          <w:rFonts w:ascii="Segoe UI Emoji" w:hAnsi="Segoe UI Emoji" w:cs="Segoe UI Emoji"/>
+          <w:b/>
+          <w:bCs/>
+        </w:rPr>
+        <w:t>🔵</w:t>
+      </w:r>
+      <w:r>
+        <w:rPr>
+          <w:b/>
+          <w:bCs/>
+        </w:rPr>
+        <w:t xml:space="preserve"> Main-Topic Title: Travel &amp; Viewing Guide (Page 3)</w:t>
+      </w:r>
+    </w:p>
+    <w:p>
+      <w:pPr>
+        <w:rPr>
+          <w:b/>
+          <w:bCs/>
+        </w:rPr>
+      </w:pPr>
+      <w:r>
+        <w:rPr>
+          <w:b/>
+          <w:bCs/>
+        </w:rPr>
+        <w:pict w14:anchorId="5A0ACD93">
+          <v:rect id="_x0000_i1075" style="width:0;height:1.5pt" o:hralign="center" o:hrstd="t" o:hr="t" fillcolor="#a0a0a0" stroked="f"/>
+        </w:pict>
+      </w:r>
+    </w:p>
+    <w:p>
+      <w:pPr>
+        <w:rPr>
+          <w:b/>
+          <w:bCs/>
+        </w:rPr>
+      </w:pPr>
+      <w:r>
+        <w:rPr>
+          <w:b/>
+          <w:bCs/>
+        </w:rPr>
+        <w:t>Venue Overview</w:t>
+      </w:r>
+      <w:r>
+        <w:rPr>
+          <w:b/>
+          <w:bCs/>
+        </w:rPr>
+        <w:br/>
+        <w:t>The stadium hosting the final is a centerpiece of the experience. Fans will find a detailed layout of the venue, including entrance points, seating sections, and emergency exits. Additional information like parking and accessibility options will also be covered.</w:t>
+      </w:r>
+    </w:p>
+    <w:p>
+      <w:pPr>
+        <w:rPr>
+          <w:b/>
+          <w:bCs/>
+        </w:rPr>
+      </w:pPr>
+      <w:r>
+        <w:rPr>
+          <w:b/>
+          <w:bCs/>
+        </w:rPr>
+        <w:t>Travel Tips</w:t>
+      </w:r>
+      <w:r>
+        <w:rPr>
+          <w:b/>
+          <w:bCs/>
+        </w:rPr>
+        <w:br/>
+        <w:t>For those attending in person, we’ll offer guidance on the best routes via public transit, flights, and car travel. We'll identify the nearest airports and metro stations, plus tips for navigating high-traffic event days.</w:t>
+      </w:r>
+    </w:p>
+    <w:p>
+      <w:pPr>
+        <w:rPr>
+          <w:b/>
+          <w:bCs/>
+        </w:rPr>
+      </w:pPr>
+      <w:r>
+        <w:rPr>
+          <w:b/>
+          <w:bCs/>
+        </w:rPr>
+        <w:t>Fan Zones &amp; Watch Parties</w:t>
+      </w:r>
+      <w:r>
+        <w:rPr>
+          <w:b/>
+          <w:bCs/>
+        </w:rPr>
+        <w:br/>
+        <w:t xml:space="preserve">If you’re not inside the stadium, join the crowd elsewhere! We’ll list official UEFA fan </w:t>
+      </w:r>
+      <w:r>
+        <w:rPr>
+          <w:b/>
+          <w:bCs/>
+        </w:rPr>
+        <w:lastRenderedPageBreak/>
+        <w:t>zones, public screenings, and popular watch party venues in the host city and worldwide. Each listing includes location details and safety guidelines.</w:t>
+      </w:r>
+    </w:p>
+    <w:p>
+      <w:pPr>
+        <w:rPr>
+          <w:b/>
+          <w:bCs/>
+        </w:rPr>
+      </w:pPr>
+      <w:r>
+        <w:rPr>
+          <w:b/>
+          <w:bCs/>
+        </w:rPr>
+        <w:t>Home Viewing Ideas</w:t>
+      </w:r>
+      <w:r>
+        <w:rPr>
+          <w:b/>
+          <w:bCs/>
+        </w:rPr>
+        <w:br/>
+        <w:t>For those watching from home, we suggest ways to make the experience memorable — such as themed snacks, decorations, and game-time traditions. We'll also provide downloadable printables like score sheets and team posters for younger fans.</w:t>
+      </w:r>
+    </w:p>
+    <w:p>
+      <w:r>
+        <w:pict w14:anchorId="2BC47949">
+          <v:rect id="_x0000_i1028" style="width:0;height:1.5pt" o:hralign="center" o:hrstd="t" o:hr="t" fillcolor="#a0a0a0" stroked="f"/>
+        </w:pict>
+      </w:r>
+    </w:p>
+    <w:p>
+      <w:pPr>
+        <w:rPr>
+          <w:b/>
+          <w:bCs/>
+        </w:rPr>
+      </w:pPr>
+      <w:r>
+        <w:rPr>
+          <w:b/>
+          <w:bCs/>
+        </w:rPr>
+        <w:t>Final Site Structure (Navigation Plan):</w:t>
+      </w:r>
+    </w:p>
+    <w:p>
+      <w:r>
+        <w:t>Here’s a suggestion for how your website navigation could be organized based on your grouped content:</w:t>
+      </w:r>
+    </w:p>
+    <w:p>
+      <w:pPr>
+        <w:numPr>
+          <w:ilvl w:val="0"/>
+          <w:numId w:val="1"/>
+        </w:numPr>
+      </w:pPr>
+      <w:r>
+        <w:rPr>
+          <w:b/>
+          <w:bCs/>
+        </w:rPr>
+        <w:t>Home</w:t>
+      </w:r>
+      <w:r>
+        <w:t xml:space="preserve"> — Overview, purpose, and general match info.</w:t>
+      </w:r>
+    </w:p>
+    <w:p>
+      <w:pPr>
+        <w:numPr>
+          <w:ilvl w:val="0"/>
+          <w:numId w:val="1"/>
+        </w:numPr>
+      </w:pPr>
+      <w:r>
+        <w:rPr>
+          <w:b/>
+          <w:bCs/>
+        </w:rPr>
+        <w:t>Teams &amp; Match Info</w:t>
+      </w:r>
+      <w:r>
+        <w:t xml:space="preserve"> — Team profiles, players, lineups, and broadcast details.</w:t>
+      </w:r>
+    </w:p>
+    <w:p>
+      <w:pPr>
+        <w:numPr>
+          <w:ilvl w:val="0"/>
+          <w:numId w:val="1"/>
+        </w:numPr>
+      </w:pPr>
+      <w:r>
+        <w:rPr>
+          <w:b/>
+          <w:bCs/>
+        </w:rPr>
+        <w:t>Travel &amp; Viewing Guide</w:t>
+      </w:r>
+      <w:r>
+        <w:t xml:space="preserve"> — Venue info, travel tips, watch parties, and more.</w:t>
+      </w:r>
+    </w:p>
+    <w:p/>
+    <w:p/>
+    <w:p/>
+    <w:p/>
+    <w:p/>
+    <w:p/>
+    <w:p>
+      <w:pPr>
+        <w:rPr>
+          <w:b/>
+          <w:bCs/>
+        </w:rPr>
+      </w:pPr>
+      <w:r>
+        <w:rPr>
+          <w:b/>
+          <w:bCs/>
+        </w:rPr>
+        <w:t>Home Page: UCL Final 2025</w:t>
+      </w:r>
+    </w:p>
+    <w:p>
+      <w:pPr>
+        <w:rPr>
+          <w:b/>
+          <w:bCs/>
+        </w:rPr>
+      </w:pPr>
+      <w:r>
+        <w:rPr>
+          <w:b/>
+          <w:bCs/>
+        </w:rPr>
+        <w:t>Introduction</w:t>
+      </w:r>
+    </w:p>
+    <w:p>
+      <w:r>
+        <w:t xml:space="preserve">The 2025 UEFA Champions League Final is set to be a historic clash between Inter Milan and Paris Saint-Germain (PSG). Scheduled for May 31, 2025, at the Allianz Arena in Munich, Germany, this match marks the first time these two European giants face each other in a competitive fixture. </w:t>
+      </w:r>
+    </w:p>
+    <w:p>
+      <w:pPr>
+        <w:rPr>
+          <w:b/>
+          <w:bCs/>
+        </w:rPr>
+      </w:pPr>
+      <w:r>
+        <w:rPr>
+          <w:b/>
+          <w:bCs/>
+        </w:rPr>
+        <w:t>Significance of the Match</w:t>
+      </w:r>
+    </w:p>
+    <w:p>
+      <w:r>
+        <w:t xml:space="preserve">This final is particularly notable as it's the first UEFA Champions League final without representation from England, Spain, or Germany since 2004, highlighting the evolving landscape of European football. </w:t>
+      </w:r>
+      <w:hyperlink r:id="rId5" w:tgtFrame="_blank" w:history="1">
+        <w:proofErr w:type="spellStart"/>
+        <w:r>
+          <w:rPr>
+            <w:rStyle w:val="Hyperlink"/>
+          </w:rPr>
+          <w:t>Maybets</w:t>
+        </w:r>
+        <w:proofErr w:type="spellEnd"/>
+        <w:r>
+          <w:rPr>
+            <w:rStyle w:val="Hyperlink"/>
+          </w:rPr>
+          <w:t xml:space="preserve"> Blog+1Pulse Sports Nigeria+1</w:t>
+        </w:r>
+      </w:hyperlink>
+    </w:p>
+    <w:p>
+      <w:pPr>
+        <w:rPr>
+          <w:b/>
+          <w:bCs/>
+        </w:rPr>
+      </w:pPr>
+      <w:r>
+        <w:rPr>
+          <w:b/>
+          <w:bCs/>
+        </w:rPr>
+        <w:lastRenderedPageBreak/>
+        <w:t>How to Watch</w:t>
+      </w:r>
+    </w:p>
+    <w:p>
+      <w:pPr>
+        <w:numPr>
+          <w:ilvl w:val="0"/>
+          <w:numId w:val="2"/>
+        </w:numPr>
+      </w:pPr>
+      <w:r>
+        <w:rPr>
+          <w:b/>
+          <w:bCs/>
+        </w:rPr>
+        <w:t>Date:</w:t>
+      </w:r>
+      <w:r>
+        <w:t xml:space="preserve"> Saturday, May 31, 2025</w:t>
+      </w:r>
+    </w:p>
+    <w:p>
+      <w:pPr>
+        <w:numPr>
+          <w:ilvl w:val="0"/>
+          <w:numId w:val="2"/>
+        </w:numPr>
+      </w:pPr>
+      <w:r>
+        <w:rPr>
+          <w:b/>
+          <w:bCs/>
+        </w:rPr>
+        <w:t>Time:</w:t>
+      </w:r>
+      <w:r>
+        <w:t xml:space="preserve"> 21:00 CET (20:00 GMT)</w:t>
+      </w:r>
+    </w:p>
+    <w:p>
+      <w:pPr>
+        <w:numPr>
+          <w:ilvl w:val="0"/>
+          <w:numId w:val="2"/>
+        </w:numPr>
+      </w:pPr>
+      <w:r>
+        <w:rPr>
+          <w:b/>
+          <w:bCs/>
+        </w:rPr>
+        <w:t>Venue:</w:t>
+      </w:r>
+      <w:r>
+        <w:t xml:space="preserve"> Allianz Arena, Munich, Germany</w:t>
+      </w:r>
+    </w:p>
+    <w:p>
+      <w:pPr>
+        <w:numPr>
+          <w:ilvl w:val="0"/>
+          <w:numId w:val="2"/>
+        </w:numPr>
+      </w:pPr>
+      <w:r>
+        <w:rPr>
+          <w:b/>
+          <w:bCs/>
+        </w:rPr>
+        <w:t>Broadcast:</w:t>
+      </w:r>
+      <w:r>
+        <w:t xml:space="preserve"> CBS/Paramount+ </w:t>
+      </w:r>
+      <w:hyperlink r:id="rId6" w:tgtFrame="_blank" w:history="1">
+        <w:r>
+          <w:rPr>
+            <w:rStyle w:val="Hyperlink"/>
+          </w:rPr>
+          <w:t>ESPN.com</w:t>
+        </w:r>
+      </w:hyperlink>
+    </w:p>
+    <w:p>
+      <w:pPr>
+        <w:rPr>
+          <w:b/>
+          <w:bCs/>
+        </w:rPr>
+      </w:pPr>
+      <w:r>
+        <w:rPr>
+          <w:b/>
+          <w:bCs/>
+        </w:rPr>
+        <w:t>Suggested Images for Home Page</w:t>
+      </w:r>
+    </w:p>
+    <w:p>
+      <w:pPr>
+        <w:numPr>
+          <w:ilvl w:val="0"/>
+          <w:numId w:val="3"/>
+        </w:numPr>
+      </w:pPr>
+      <w:r>
+        <w:t>Image of Allianz Arena in Munich</w:t>
+      </w:r>
+    </w:p>
+    <w:p>
+      <w:pPr>
+        <w:numPr>
+          <w:ilvl w:val="0"/>
+          <w:numId w:val="3"/>
+        </w:numPr>
+      </w:pPr>
+      <w:r>
+        <w:t xml:space="preserve">Official UEFA Champions League Final 2025 </w:t>
+      </w:r>
+      <w:proofErr w:type="spellStart"/>
+      <w:r>
+        <w:t>logo</w:t>
+      </w:r>
+      <w:hyperlink r:id="rId7" w:tgtFrame="_blank" w:history="1">
+        <w:r>
+          <w:rPr>
+            <w:rStyle w:val="Hyperlink"/>
+          </w:rPr>
+          <w:t>Maybets</w:t>
+        </w:r>
+        <w:proofErr w:type="spellEnd"/>
+        <w:r>
+          <w:rPr>
+            <w:rStyle w:val="Hyperlink"/>
+          </w:rPr>
+          <w:t xml:space="preserve"> Blog+3VOZ+3Pulse Sports Nigeria+3</w:t>
+        </w:r>
+      </w:hyperlink>
+    </w:p>
+    <w:p>
+      <w:r>
+        <w:pict w14:anchorId="689D1BC4">
+          <v:rect id="_x0000_i1093" style="width:0;height:1.5pt" o:hralign="center" o:hrstd="t" o:hr="t" fillcolor="#a0a0a0" stroked="f"/>
+        </w:pict>
+      </w:r>
+    </w:p>
+    <w:p>
+      <w:pPr>
+        <w:rPr>
+          <w:b/>
+          <w:bCs/>
+        </w:rPr>
+      </w:pPr>
+      <w:r>
+        <w:rPr>
+          <w:b/>
+          <w:bCs/>
+        </w:rPr>
+        <w:t>Page 2: Match Preview</w:t>
+      </w:r>
+    </w:p>
+    <w:p>
+      <w:pPr>
+        <w:rPr>
+          <w:b/>
+          <w:bCs/>
+        </w:rPr>
+      </w:pPr>
+      <w:r>
+        <w:rPr>
+          <w:b/>
+          <w:bCs/>
+        </w:rPr>
+        <w:t>Road to the Final</w:t>
+      </w:r>
+    </w:p>
+    <w:p>
+      <w:pPr>
+        <w:rPr>
+          <w:b/>
+          <w:bCs/>
+        </w:rPr>
+      </w:pPr>
+      <w:r>
+        <w:rPr>
+          <w:b/>
+          <w:bCs/>
+        </w:rPr>
+        <w:t>Paris Saint-Germain (PSG)</w:t>
+      </w:r>
+    </w:p>
+    <w:p>
+      <w:r>
+        <w:t xml:space="preserve">Under the guidance of manager Luis Enrique, PSG has transformed into a cohesive unit, moving away from their previous reliance on superstar talents. The departures of Lionel Messi, Kylian Mbappé, and Neymar paved the way for a younger, more dynamic squad. </w:t>
+      </w:r>
+      <w:hyperlink r:id="rId8" w:tgtFrame="_blank" w:history="1">
+        <w:proofErr w:type="spellStart"/>
+        <w:r>
+          <w:rPr>
+            <w:rStyle w:val="Hyperlink"/>
+          </w:rPr>
+          <w:t>Diario</w:t>
+        </w:r>
+        <w:proofErr w:type="spellEnd"/>
+        <w:r>
+          <w:rPr>
+            <w:rStyle w:val="Hyperlink"/>
+          </w:rPr>
+          <w:t xml:space="preserve"> AS+2Maybets Blog+2Pulse Sports Nigeria+2</w:t>
+        </w:r>
+      </w:hyperlink>
+    </w:p>
+    <w:p>
+      <w:r>
+        <w:t xml:space="preserve">PSG's journey to the final included notable victories over top English clubs: Liverpool, Aston Villa, and Arsenal. Their semifinal triumph over Arsenal was marked by a 3-1 aggregate scoreline, showcasing their tactical prowess and resilience. </w:t>
+      </w:r>
+      <w:hyperlink r:id="rId9" w:tgtFrame="_blank" w:history="1">
+        <w:r>
+          <w:rPr>
+            <w:rStyle w:val="Hyperlink"/>
+          </w:rPr>
+          <w:t>WSLS+3Maybets Blog+3The Washington Post+3</w:t>
+        </w:r>
+      </w:hyperlink>
+    </w:p>
+    <w:p>
+      <w:pPr>
+        <w:rPr>
+          <w:b/>
+          <w:bCs/>
+        </w:rPr>
+      </w:pPr>
+      <w:r>
+        <w:rPr>
+          <w:b/>
+          <w:bCs/>
+        </w:rPr>
+        <w:t>Inter Milan</w:t>
+      </w:r>
+    </w:p>
+    <w:p>
+      <w:r>
+        <w:t xml:space="preserve">Managed by Simone Inzaghi, Inter Milan has combined experience with tactical discipline to reach their second Champions League final in three years. </w:t>
+      </w:r>
+      <w:hyperlink r:id="rId10" w:tgtFrame="_blank" w:history="1">
+        <w:r>
+          <w:rPr>
+            <w:rStyle w:val="Hyperlink"/>
+          </w:rPr>
+          <w:t>The Times+9Maybets Blog+9Maybets Blog+9</w:t>
+        </w:r>
+      </w:hyperlink>
+    </w:p>
+    <w:p>
+      <w:proofErr w:type="spellStart"/>
+      <w:r>
+        <w:t>Inter's</w:t>
+      </w:r>
+      <w:proofErr w:type="spellEnd"/>
+      <w:r>
+        <w:t xml:space="preserve"> path to the final included victories over formidable opponents, with standout performances from their attacking and defensive units. Their semifinal against Barcelona was particularly thrilling, ending with a 7-6 aggregate scoreline in favor of Inter. </w:t>
+      </w:r>
+      <w:hyperlink r:id="rId11" w:tgtFrame="_blank" w:history="1">
+        <w:proofErr w:type="spellStart"/>
+        <w:r>
+          <w:rPr>
+            <w:rStyle w:val="Hyperlink"/>
+          </w:rPr>
+          <w:t>Maybets</w:t>
+        </w:r>
+        <w:proofErr w:type="spellEnd"/>
+        <w:r>
+          <w:rPr>
+            <w:rStyle w:val="Hyperlink"/>
+          </w:rPr>
+          <w:t xml:space="preserve"> Blog+1Sports Mole+1</w:t>
+        </w:r>
+      </w:hyperlink>
+    </w:p>
+    <w:p>
+      <w:pPr>
+        <w:rPr>
+          <w:b/>
+          <w:bCs/>
+        </w:rPr>
+      </w:pPr>
+      <w:r>
+        <w:rPr>
+          <w:b/>
+          <w:bCs/>
+        </w:rPr>
+        <w:t>Key Players to Watch</w:t>
+      </w:r>
+    </w:p>
+    <w:p>
+      <w:pPr>
+        <w:numPr>
+          <w:ilvl w:val="0"/>
+          <w:numId w:val="4"/>
+        </w:numPr>
+      </w:pPr>
+      <w:r>
+        <w:rPr>
+          <w:b/>
+          <w:bCs/>
+        </w:rPr>
+        <w:lastRenderedPageBreak/>
+        <w:t>PSG:</w:t>
+      </w:r>
+    </w:p>
+    <w:p>
+      <w:pPr>
+        <w:numPr>
+          <w:ilvl w:val="1"/>
+          <w:numId w:val="4"/>
+        </w:numPr>
+      </w:pPr>
+      <w:r>
+        <w:t xml:space="preserve">Ousmane Dembélé: With 33 goals and 12 assists across all competitions, Dembélé has been instrumental in PSG’s attacking endeavors. </w:t>
+      </w:r>
+    </w:p>
+    <w:p>
+      <w:pPr>
+        <w:numPr>
+          <w:ilvl w:val="1"/>
+          <w:numId w:val="4"/>
+        </w:numPr>
+      </w:pPr>
+      <w:r>
+        <w:t xml:space="preserve">Gianluigi Donnarumma: The Italian goalkeeper’s crucial saves, especially in the semifinals against Arsenal, have been pivotal. </w:t>
+      </w:r>
+    </w:p>
+    <w:p>
+      <w:pPr>
+        <w:numPr>
+          <w:ilvl w:val="1"/>
+          <w:numId w:val="4"/>
+        </w:numPr>
+      </w:pPr>
+      <w:r>
+        <w:t xml:space="preserve">Khvicha Kvaratskhelia: The Georgian winger, signed in January 2025, has added flair and creativity to PSG’s attack. </w:t>
+      </w:r>
+      <w:hyperlink r:id="rId12" w:tgtFrame="_blank" w:history="1">
+        <w:proofErr w:type="spellStart"/>
+        <w:r>
+          <w:rPr>
+            <w:rStyle w:val="Hyperlink"/>
+          </w:rPr>
+          <w:t>Maybets</w:t>
+        </w:r>
+        <w:proofErr w:type="spellEnd"/>
+        <w:r>
+          <w:rPr>
+            <w:rStyle w:val="Hyperlink"/>
+          </w:rPr>
+          <w:t xml:space="preserve"> Blog</w:t>
+        </w:r>
+      </w:hyperlink>
+    </w:p>
+    <w:p>
+      <w:pPr>
+        <w:numPr>
+          <w:ilvl w:val="0"/>
+          <w:numId w:val="4"/>
+        </w:numPr>
+      </w:pPr>
+      <w:r>
+        <w:rPr>
+          <w:b/>
+          <w:bCs/>
+        </w:rPr>
+        <w:t>Inter Milan:</w:t>
+      </w:r>
+    </w:p>
+    <w:p>
+      <w:pPr>
+        <w:numPr>
+          <w:ilvl w:val="1"/>
+          <w:numId w:val="4"/>
+        </w:numPr>
+      </w:pPr>
+      <w:r>
+        <w:t xml:space="preserve">Lautaro Martínez: The Argentine striker has been in prolific form, scoring crucial goals in both domestic and European matches. </w:t>
+      </w:r>
+    </w:p>
+    <w:p>
+      <w:pPr>
+        <w:numPr>
+          <w:ilvl w:val="1"/>
+          <w:numId w:val="4"/>
+        </w:numPr>
+      </w:pPr>
+      <w:r>
+        <w:t xml:space="preserve">Hakan </w:t>
+      </w:r>
+      <w:proofErr w:type="spellStart"/>
+      <w:r>
+        <w:t>Çalhanoğlu</w:t>
+      </w:r>
+      <w:proofErr w:type="spellEnd"/>
+      <w:r>
+        <w:t xml:space="preserve">: The midfielder’s creativity and set-piece prowess have been vital for </w:t>
+      </w:r>
+      <w:proofErr w:type="spellStart"/>
+      <w:r>
+        <w:t>Inter’s</w:t>
+      </w:r>
+      <w:proofErr w:type="spellEnd"/>
+      <w:r>
+        <w:t xml:space="preserve"> midfield dominance. </w:t>
+      </w:r>
+    </w:p>
+    <w:p>
+      <w:pPr>
+        <w:numPr>
+          <w:ilvl w:val="1"/>
+          <w:numId w:val="4"/>
+        </w:numPr>
+      </w:pPr>
+      <w:r>
+        <w:t xml:space="preserve">Henrikh Mkhitaryan: Midfielder aiming to become the first player to win all three major European club competitions with three different clubs. </w:t>
+      </w:r>
+      <w:hyperlink r:id="rId13" w:tgtFrame="_blank" w:history="1">
+        <w:r>
+          <w:rPr>
+            <w:rStyle w:val="Hyperlink"/>
+          </w:rPr>
+          <w:t>VOZ+2Maybets Blog+2Maybets Blog+2</w:t>
+        </w:r>
+      </w:hyperlink>
+      <w:hyperlink r:id="rId14" w:tgtFrame="_blank" w:history="1">
+        <w:r>
+          <w:rPr>
+            <w:rStyle w:val="Hyperlink"/>
+          </w:rPr>
+          <w:t>Pulse Sports Nigeria+1Wikipedia+1</w:t>
+        </w:r>
+      </w:hyperlink>
+    </w:p>
+    <w:p>
+      <w:pPr>
+        <w:rPr>
+          <w:b/>
+          <w:bCs/>
+        </w:rPr>
+      </w:pPr>
+      <w:r>
+        <w:rPr>
+          <w:b/>
+          <w:bCs/>
+        </w:rPr>
+        <w:t>Match Prediction</w:t>
+      </w:r>
+    </w:p>
+    <w:p>
+      <w:r>
+        <w:t>Both teams enter the final with compelling narratives:</w:t>
+      </w:r>
+    </w:p>
+    <w:p>
+      <w:pPr>
+        <w:numPr>
+          <w:ilvl w:val="0"/>
+          <w:numId w:val="5"/>
+        </w:numPr>
+      </w:pPr>
+      <w:r>
+        <w:t>PSG seeks their first-ever Champions League title, driven by a rejuvenated squad and a tactically astute manager.</w:t>
+      </w:r>
+    </w:p>
+    <w:p>
+      <w:pPr>
+        <w:numPr>
+          <w:ilvl w:val="0"/>
+          <w:numId w:val="5"/>
+        </w:numPr>
+      </w:pPr>
+      <w:r>
+        <w:t xml:space="preserve">Inter Milan aims to add a fourth European crown to their illustrious history, leveraging their experience and balanced team </w:t>
+      </w:r>
+      <w:proofErr w:type="spellStart"/>
+      <w:r>
+        <w:t>dynamics.</w:t>
+      </w:r>
+      <w:hyperlink r:id="rId15" w:tgtFrame="_blank" w:history="1">
+        <w:r>
+          <w:rPr>
+            <w:rStyle w:val="Hyperlink"/>
+          </w:rPr>
+          <w:t>Maybets</w:t>
+        </w:r>
+        <w:proofErr w:type="spellEnd"/>
+        <w:r>
+          <w:rPr>
+            <w:rStyle w:val="Hyperlink"/>
+          </w:rPr>
+          <w:t xml:space="preserve"> Blog</w:t>
+        </w:r>
+      </w:hyperlink>
+    </w:p>
+    <w:p>
+      <w:r>
+        <w:t xml:space="preserve">Given PSG’s attacking flair, combined with their recent victories over top-tier English clubs, they might have the slight edge. However, </w:t>
+      </w:r>
+      <w:proofErr w:type="spellStart"/>
+      <w:r>
+        <w:t>Inter’s</w:t>
+      </w:r>
+      <w:proofErr w:type="spellEnd"/>
+      <w:r>
+        <w:t xml:space="preserve"> experience and defensive solidity cannot be underestimated. </w:t>
+      </w:r>
+      <w:hyperlink r:id="rId16" w:tgtFrame="_blank" w:history="1">
+        <w:proofErr w:type="spellStart"/>
+        <w:r>
+          <w:rPr>
+            <w:rStyle w:val="Hyperlink"/>
+          </w:rPr>
+          <w:t>Maybets</w:t>
+        </w:r>
+        <w:proofErr w:type="spellEnd"/>
+        <w:r>
+          <w:rPr>
+            <w:rStyle w:val="Hyperlink"/>
+          </w:rPr>
+          <w:t xml:space="preserve"> Blog</w:t>
+        </w:r>
+      </w:hyperlink>
+    </w:p>
+    <w:p>
+      <w:pPr>
+        <w:rPr>
+          <w:b/>
+          <w:bCs/>
+        </w:rPr>
+      </w:pPr>
+      <w:r>
+        <w:rPr>
+          <w:b/>
+          <w:bCs/>
+        </w:rPr>
+        <w:t>Suggested Images for Match Preview Page</w:t>
+      </w:r>
+    </w:p>
+    <w:p>
+      <w:pPr>
+        <w:numPr>
+          <w:ilvl w:val="0"/>
+          <w:numId w:val="6"/>
+        </w:numPr>
+      </w:pPr>
+      <w:r>
+        <w:t>Action shots from PSG and Inter Milan's semifinal matches</w:t>
+      </w:r>
+    </w:p>
+    <w:p>
+      <w:pPr>
+        <w:numPr>
+          <w:ilvl w:val="0"/>
+          <w:numId w:val="6"/>
+        </w:numPr>
+      </w:pPr>
+      <w:r>
+        <w:t xml:space="preserve">Player profiles of key players like Dembélé and </w:t>
+      </w:r>
+      <w:proofErr w:type="spellStart"/>
+      <w:r>
+        <w:t>Martínez</w:t>
+      </w:r>
+      <w:hyperlink r:id="rId17" w:tgtFrame="_blank" w:history="1">
+        <w:r>
+          <w:rPr>
+            <w:rStyle w:val="Hyperlink"/>
+          </w:rPr>
+          <w:t>Maybets</w:t>
+        </w:r>
+        <w:proofErr w:type="spellEnd"/>
+        <w:r>
+          <w:rPr>
+            <w:rStyle w:val="Hyperlink"/>
+          </w:rPr>
+          <w:t xml:space="preserve"> Blog</w:t>
+        </w:r>
+      </w:hyperlink>
+    </w:p>
+    <w:p>
+      <w:r>
+        <w:pict w14:anchorId="6E3F0EA2">
+          <v:rect id="_x0000_i1094" style="width:0;height:1.5pt" o:hralign="center" o:hrstd="t" o:hr="t" fillcolor="#a0a0a0" stroked="f"/>
+        </w:pict>
+      </w:r>
+    </w:p>
+    <w:p>
+      <w:pPr>
+        <w:rPr>
+          <w:b/>
+          <w:bCs/>
+        </w:rPr>
+      </w:pPr>
+      <w:r>
+        <w:rPr>
+          <w:b/>
+          <w:bCs/>
+        </w:rPr>
+        <w:t>Page 3: Team Profiles</w:t>
+      </w:r>
+    </w:p>
+    <w:p>
+      <w:pPr>
+        <w:rPr>
+          <w:b/>
+          <w:bCs/>
+        </w:rPr>
+      </w:pPr>
+      <w:r>
+        <w:rPr>
+          <w:b/>
+          <w:bCs/>
+        </w:rPr>
+        <w:lastRenderedPageBreak/>
+        <w:t>Paris Saint-Germain (PSG)</w:t>
+      </w:r>
+    </w:p>
+    <w:p>
+      <w:pPr>
+        <w:rPr>
+          <w:b/>
+          <w:bCs/>
+        </w:rPr>
+      </w:pPr>
+      <w:r>
+        <w:rPr>
+          <w:b/>
+          <w:bCs/>
+        </w:rPr>
+        <w:t>Club Overview</w:t>
+      </w:r>
+    </w:p>
+    <w:p>
+      <w:pPr>
+        <w:numPr>
+          <w:ilvl w:val="0"/>
+          <w:numId w:val="7"/>
+        </w:numPr>
+      </w:pPr>
+      <w:r>
+        <w:rPr>
+          <w:b/>
+          <w:bCs/>
+        </w:rPr>
+        <w:t>Founded:</w:t>
+      </w:r>
+      <w:r>
+        <w:t xml:space="preserve"> 1970</w:t>
+      </w:r>
+    </w:p>
+    <w:p>
+      <w:pPr>
+        <w:numPr>
+          <w:ilvl w:val="0"/>
+          <w:numId w:val="7"/>
+        </w:numPr>
+      </w:pPr>
+      <w:r>
+        <w:rPr>
+          <w:b/>
+          <w:bCs/>
+        </w:rPr>
+        <w:t>Manager:</w:t>
+      </w:r>
+      <w:r>
+        <w:t xml:space="preserve"> Luis Enrique</w:t>
+      </w:r>
+    </w:p>
+    <w:p>
+      <w:pPr>
+        <w:numPr>
+          <w:ilvl w:val="0"/>
+          <w:numId w:val="7"/>
+        </w:numPr>
+      </w:pPr>
+      <w:r>
+        <w:rPr>
+          <w:b/>
+          <w:bCs/>
+        </w:rPr>
+        <w:t>Stadium:</w:t>
+      </w:r>
+      <w:r>
+        <w:t xml:space="preserve"> Parc des Princes, Paris</w:t>
+      </w:r>
+    </w:p>
+    <w:p>
+      <w:pPr>
+        <w:numPr>
+          <w:ilvl w:val="0"/>
+          <w:numId w:val="7"/>
+        </w:numPr>
+      </w:pPr>
+      <w:r>
+        <w:rPr>
+          <w:b/>
+          <w:bCs/>
+        </w:rPr>
+        <w:t>Domestic Achievements:</w:t>
+      </w:r>
+      <w:r>
+        <w:t xml:space="preserve"> 13 Ligue 1 titles</w:t>
+      </w:r>
+    </w:p>
+    <w:p>
+      <w:pPr>
+        <w:numPr>
+          <w:ilvl w:val="0"/>
+          <w:numId w:val="7"/>
+        </w:numPr>
+      </w:pPr>
+      <w:r>
+        <w:rPr>
+          <w:b/>
+          <w:bCs/>
+        </w:rPr>
+        <w:t>European Achievements:</w:t>
+      </w:r>
+      <w:r>
+        <w:t xml:space="preserve"> UEFA Cup Winners' Cup (1996)</w:t>
+      </w:r>
+      <w:hyperlink r:id="rId18" w:tgtFrame="_blank" w:history="1">
+        <w:r>
+          <w:rPr>
+            <w:rStyle w:val="Hyperlink"/>
+          </w:rPr>
+          <w:t>The Times+6Diario AS+6Pulse Sports Nigeria+6</w:t>
+        </w:r>
+      </w:hyperlink>
+      <w:hyperlink r:id="rId19" w:tgtFrame="_blank" w:history="1">
+        <w:r>
+          <w:rPr>
+            <w:rStyle w:val="Hyperlink"/>
+          </w:rPr>
+          <w:t>NewsLooks+1VOZ+1</w:t>
+        </w:r>
+      </w:hyperlink>
+      <w:hyperlink r:id="rId20" w:tgtFrame="_blank" w:history="1">
+        <w:r>
+          <w:rPr>
+            <w:rStyle w:val="Hyperlink"/>
+          </w:rPr>
+          <w:t>Wikipedia</w:t>
+        </w:r>
+      </w:hyperlink>
+    </w:p>
+    <w:p>
+      <w:pPr>
+        <w:rPr>
+          <w:b/>
+          <w:bCs/>
+        </w:rPr>
+      </w:pPr>
+      <w:r>
+        <w:rPr>
+          <w:b/>
+          <w:bCs/>
+        </w:rPr>
+        <w:t>Season Highlights</w:t>
+      </w:r>
+    </w:p>
+    <w:p>
+      <w:r>
+        <w:t xml:space="preserve">PSG clinched their 13th Ligue 1 title with six matches to spare, maintaining an unbeaten run for a significant portion of the season. </w:t>
+      </w:r>
+      <w:hyperlink r:id="rId21" w:tgtFrame="_blank" w:history="1">
+        <w:proofErr w:type="spellStart"/>
+        <w:r>
+          <w:rPr>
+            <w:rStyle w:val="Hyperlink"/>
+          </w:rPr>
+          <w:t>Maybets</w:t>
+        </w:r>
+        <w:proofErr w:type="spellEnd"/>
+        <w:r>
+          <w:rPr>
+            <w:rStyle w:val="Hyperlink"/>
+          </w:rPr>
+          <w:t xml:space="preserve"> Blog</w:t>
+        </w:r>
+      </w:hyperlink>
+    </w:p>
+    <w:p>
+      <w:pPr>
+        <w:rPr>
+          <w:b/>
+          <w:bCs/>
+        </w:rPr>
+      </w:pPr>
+      <w:r>
+        <w:rPr>
+          <w:b/>
+          <w:bCs/>
+        </w:rPr>
+        <w:t>Notable Players</w:t>
+      </w:r>
+    </w:p>
+    <w:p>
+      <w:pPr>
+        <w:numPr>
+          <w:ilvl w:val="0"/>
+          <w:numId w:val="8"/>
+        </w:numPr>
+      </w:pPr>
+      <w:r>
+        <w:t>Ousmane Dembélé</w:t>
+      </w:r>
+    </w:p>
+    <w:p>
+      <w:pPr>
+        <w:numPr>
+          <w:ilvl w:val="0"/>
+          <w:numId w:val="8"/>
+        </w:numPr>
+      </w:pPr>
+      <w:r>
+        <w:t>Gianluigi Donnarumma</w:t>
+      </w:r>
+    </w:p>
+    <w:p>
+      <w:pPr>
+        <w:numPr>
+          <w:ilvl w:val="0"/>
+          <w:numId w:val="8"/>
+        </w:numPr>
+      </w:pPr>
+      <w:r>
+        <w:t>Khvicha Kvaratskhelia</w:t>
+      </w:r>
+      <w:hyperlink r:id="rId22" w:tgtFrame="_blank" w:history="1">
+        <w:r>
+          <w:rPr>
+            <w:rStyle w:val="Hyperlink"/>
+          </w:rPr>
+          <w:t>Diario AS+3Maybets Blog+3Wikipedia+3</w:t>
+        </w:r>
+      </w:hyperlink>
+    </w:p>
+    <w:p>
+      <w:pPr>
+        <w:rPr>
+          <w:b/>
+          <w:bCs/>
+        </w:rPr>
+      </w:pPr>
+      <w:r>
+        <w:rPr>
+          <w:b/>
+          <w:bCs/>
+        </w:rPr>
+        <w:t>Inter Milan</w:t>
+      </w:r>
+    </w:p>
+    <w:p>
+      <w:pPr>
+        <w:rPr>
+          <w:b/>
+          <w:bCs/>
+        </w:rPr>
+      </w:pPr>
+      <w:r>
+        <w:rPr>
+          <w:b/>
+          <w:bCs/>
+        </w:rPr>
+        <w:t>Club Overview</w:t>
+      </w:r>
+    </w:p>
+    <w:p>
+      <w:pPr>
+        <w:numPr>
+          <w:ilvl w:val="0"/>
+          <w:numId w:val="9"/>
+        </w:numPr>
+      </w:pPr>
+      <w:r>
+        <w:rPr>
+          <w:b/>
+          <w:bCs/>
+        </w:rPr>
+        <w:t>Founded:</w:t>
+      </w:r>
+      <w:r>
+        <w:t xml:space="preserve"> 1908</w:t>
+      </w:r>
+    </w:p>
+    <w:p>
+      <w:pPr>
+        <w:numPr>
+          <w:ilvl w:val="0"/>
+          <w:numId w:val="9"/>
+        </w:numPr>
+      </w:pPr>
+      <w:r>
+        <w:rPr>
+          <w:b/>
+          <w:bCs/>
+        </w:rPr>
+        <w:t>Manager:</w:t>
+      </w:r>
+      <w:r>
+        <w:t xml:space="preserve"> Simone Inzaghi</w:t>
+      </w:r>
+    </w:p>
+    <w:p>
+      <w:pPr>
+        <w:numPr>
+          <w:ilvl w:val="0"/>
+          <w:numId w:val="9"/>
+        </w:numPr>
+      </w:pPr>
+      <w:r>
+        <w:rPr>
+          <w:b/>
+          <w:bCs/>
+        </w:rPr>
+        <w:t>Stadium:</w:t>
+      </w:r>
+      <w:r>
+        <w:t xml:space="preserve"> San Siro, Milan</w:t>
+      </w:r>
+    </w:p>
+    <w:p>
+      <w:pPr>
+        <w:numPr>
+          <w:ilvl w:val="0"/>
+          <w:numId w:val="9"/>
+        </w:numPr>
+      </w:pPr>
+      <w:r>
+        <w:rPr>
+          <w:b/>
+          <w:bCs/>
+        </w:rPr>
+        <w:t>Domestic Achievements:</w:t>
+      </w:r>
+      <w:r>
+        <w:t xml:space="preserve"> 19 Serie A titles</w:t>
+      </w:r>
+    </w:p>
+    <w:p>
+      <w:pPr>
+        <w:numPr>
+          <w:ilvl w:val="0"/>
+          <w:numId w:val="9"/>
+        </w:numPr>
+      </w:pPr>
+      <w:r>
+        <w:rPr>
+          <w:b/>
+          <w:bCs/>
+        </w:rPr>
+        <w:t>European Achievements:</w:t>
+      </w:r>
+      <w:r>
+        <w:t xml:space="preserve"> UEFA Champions League titles in 1964, 1965, and 2010</w:t>
+      </w:r>
+      <w:hyperlink r:id="rId23" w:tgtFrame="_blank" w:history="1">
+        <w:r>
+          <w:rPr>
+            <w:rStyle w:val="Hyperlink"/>
+          </w:rPr>
+          <w:t>Pulse Sports Nigeria+4VOZ+4Maybets Blog+4</w:t>
+        </w:r>
+      </w:hyperlink>
+      <w:hyperlink r:id="rId24" w:tgtFrame="_blank" w:history="1">
+        <w:r>
+          <w:rPr>
+            <w:rStyle w:val="Hyperlink"/>
+          </w:rPr>
+          <w:t>NewsLooks</w:t>
+        </w:r>
+      </w:hyperlink>
+      <w:hyperlink r:id="rId25" w:tgtFrame="_blank" w:history="1">
+        <w:r>
+          <w:rPr>
+            <w:rStyle w:val="Hyperlink"/>
+          </w:rPr>
+          <w:t>Wikipedia+2Pulse Sports Nigeria+2The Washington Post+2</w:t>
+        </w:r>
+      </w:hyperlink>
+    </w:p>
+    <w:p>
+      <w:pPr>
+        <w:rPr>
+          <w:b/>
+          <w:bCs/>
+        </w:rPr>
+      </w:pPr>
+      <w:r>
+        <w:rPr>
+          <w:b/>
+          <w:bCs/>
+        </w:rPr>
+        <w:t>Season Highlights</w:t>
+      </w:r>
+    </w:p>
+    <w:p>
+      <w:r>
+        <w:t xml:space="preserve">Inter has been in a tight title race in Serie A, showcasing consistency and depth in their squad. </w:t>
+      </w:r>
+      <w:hyperlink r:id="rId26" w:tgtFrame="_blank" w:history="1">
+        <w:proofErr w:type="spellStart"/>
+        <w:r>
+          <w:rPr>
+            <w:rStyle w:val="Hyperlink"/>
+          </w:rPr>
+          <w:t>Maybets</w:t>
+        </w:r>
+        <w:proofErr w:type="spellEnd"/>
+        <w:r>
+          <w:rPr>
+            <w:rStyle w:val="Hyperlink"/>
+          </w:rPr>
+          <w:t xml:space="preserve"> Blog+1Stadium Rant+1</w:t>
+        </w:r>
+      </w:hyperlink>
+    </w:p>
+    <w:p>
+      <w:pPr>
+        <w:rPr>
+          <w:b/>
+          <w:bCs/>
+        </w:rPr>
+      </w:pPr>
+      <w:r>
+        <w:rPr>
+          <w:b/>
+          <w:bCs/>
+        </w:rPr>
+        <w:lastRenderedPageBreak/>
+        <w:t>Notable Players</w:t>
+      </w:r>
+    </w:p>
+    <w:p>
+      <w:pPr>
+        <w:numPr>
+          <w:ilvl w:val="0"/>
+          <w:numId w:val="10"/>
+        </w:numPr>
+      </w:pPr>
+      <w:r>
+        <w:t>Lautaro Martínez</w:t>
+      </w:r>
+    </w:p>
+    <w:p>
+      <w:pPr>
+        <w:numPr>
+          <w:ilvl w:val="0"/>
+          <w:numId w:val="10"/>
+        </w:numPr>
+      </w:pPr>
+      <w:r>
+        <w:t xml:space="preserve">Hakan </w:t>
+      </w:r>
+      <w:proofErr w:type="spellStart"/>
+      <w:r>
+        <w:t>Çalhanoğlu</w:t>
+      </w:r>
+      <w:proofErr w:type="spellEnd"/>
+    </w:p>
+    <w:p>
+      <w:pPr>
+        <w:numPr>
+          <w:ilvl w:val="0"/>
+          <w:numId w:val="10"/>
+        </w:numPr>
+      </w:pPr>
+      <w:r>
+        <w:t xml:space="preserve">Henrikh </w:t>
+      </w:r>
+      <w:proofErr w:type="spellStart"/>
+      <w:r>
+        <w:t>Mkhitaryan</w:t>
+      </w:r>
+      <w:hyperlink r:id="rId27" w:tgtFrame="_blank" w:history="1">
+        <w:r>
+          <w:rPr>
+            <w:rStyle w:val="Hyperlink"/>
+          </w:rPr>
+          <w:t>Pulse</w:t>
+        </w:r>
+        <w:proofErr w:type="spellEnd"/>
+        <w:r>
+          <w:rPr>
+            <w:rStyle w:val="Hyperlink"/>
+          </w:rPr>
+          <w:t xml:space="preserve"> Sports Nigeria+4Maybets Blog+4VOZ+4</w:t>
+        </w:r>
+      </w:hyperlink>
+      <w:hyperlink r:id="rId28" w:tgtFrame="_blank" w:history="1">
+        <w:r>
+          <w:rPr>
+            <w:rStyle w:val="Hyperlink"/>
+          </w:rPr>
+          <w:t>VOZ+2Maybets Blog+2Maybets Blog+2</w:t>
+        </w:r>
+      </w:hyperlink>
+    </w:p>
+    <w:p>
+      <w:pPr>
+        <w:rPr>
+          <w:b/>
+          <w:bCs/>
+        </w:rPr>
+      </w:pPr>
+      <w:r>
+        <w:rPr>
+          <w:b/>
+          <w:bCs/>
+        </w:rPr>
+        <w:t>Suggested Images for Team Profiles Page</w:t>
+      </w:r>
+    </w:p>
+    <w:p>
+      <w:pPr>
+        <w:numPr>
+          <w:ilvl w:val="0"/>
+          <w:numId w:val="11"/>
+        </w:numPr>
+      </w:pPr>
+      <w:r>
+        <w:t>Team photos of PSG and Inter Milan</w:t>
+      </w:r>
+    </w:p>
+    <w:p>
+      <w:pPr>
+        <w:numPr>
+          <w:ilvl w:val="0"/>
+          <w:numId w:val="11"/>
+        </w:numPr>
+      </w:pPr>
+      <w:r>
+        <w:t>Images of home stadiums: Parc des Princes and San Siro</w:t>
+      </w:r>
+    </w:p>
+    <w:p/>
+    <w:p/>
     <w:p/>
     <w:sectPr>
       <w:pgSz w:w="12240" w:h="15840"/>
@@ -124,6 +1875,1647 @@
     </w:sectPr>
   </w:body>
 </w:document>
+</file>
+
+<file path=word/numbering.xml><?xml version="1.0" encoding="utf-8"?>
+<w:numbering xmlns:wpc="http://schemas.microsoft.com/office/word/2010/wordprocessingCanvas" xmlns:cx="http://schemas.microsoft.com/office/drawing/2014/chartex" xmlns:cx1="http://schemas.microsoft.com/office/drawing/2015/9/8/chartex" xmlns:cx2="http://schemas.microsoft.com/office/drawing/2015/10/21/chartex" xmlns:cx3="http://schemas.microsoft.com/office/drawing/2016/5/9/chartex" xmlns:cx4="http://schemas.microsoft.com/office/drawing/2016/5/10/chartex" xmlns:cx5="http://schemas.microsoft.com/office/drawing/2016/5/11/chartex" xmlns:cx6="http://schemas.microsoft.com/office/drawing/2016/5/12/chartex" xmlns:cx7="http://schemas.microsoft.com/office/drawing/2016/5/13/chartex" xmlns:cx8="http://schemas.microsoft.com/office/drawing/2016/5/14/chartex" xmlns:mc="http://schemas.openxmlformats.org/markup-compatibility/2006" xmlns:aink="http://schemas.microsoft.com/office/drawing/2016/ink" xmlns:am3d="http://schemas.microsoft.com/office/drawing/2017/model3d" xmlns:o="urn:schemas-microsoft-com:office:office" xmlns:oel="http://schemas.microsoft.com/office/2019/extlst" xmlns:r="http://schemas.openxmlformats.org/officeDocument/2006/relationships" xmlns:m="http://schemas.openxmlformats.org/officeDocument/2006/math" xmlns:v="urn:schemas-microsoft-com:vml" xmlns:wp14="http://schemas.microsoft.com/office/word/2010/wordprocessingDrawing" xmlns:wp="http://schemas.openxmlformats.org/drawingml/2006/wordprocessingDrawing" xmlns:w10="urn:schemas-microsoft-com:office:word" xmlns:w="http://schemas.openxmlformats.org/wordprocessingml/2006/main" xmlns:w14="http://schemas.microsoft.com/office/word/2010/wordml" xmlns:w15="http://schemas.microsoft.com/office/word/2012/wordml" xmlns:w16cex="http://schemas.microsoft.com/office/word/2018/wordml/cex" xmlns:w16cid="http://schemas.microsoft.com/office/word/2016/wordml/cid" xmlns:w16="http://schemas.microsoft.com/office/word/2018/wordml" xmlns:w16du="http://schemas.microsoft.com/office/word/2023/wordml/word16du" xmlns:w16sdtdh="http://schemas.microsoft.com/office/word/2020/wordml/sdtdatahash" xmlns:w16sdtfl="http://schemas.microsoft.com/office/word/2024/wordml/sdtformatlock" xmlns:w16se="http://schemas.microsoft.com/office/word/2015/wordml/symex" xmlns:wpg="http://schemas.microsoft.com/office/word/2010/wordprocessingGroup" xmlns:wpi="http://schemas.microsoft.com/office/word/2010/wordprocessingInk" xmlns:wne="http://schemas.microsoft.com/office/word/2006/wordml" xmlns:wps="http://schemas.microsoft.com/office/word/2010/wordprocessingShape" mc:Ignorable="w14 w15 w16se w16cid w16 w16cex w16sdtdh w16sdtfl w16du wp14">
+  <w:abstractNum w:abstractNumId="0" w15:restartNumberingAfterBreak="0">
+    <w:nsid w:val="079351F2"/>
+    <w:multiLevelType w:val="multilevel"/>
+    <w:tmpl w:val="0DA6065E"/>
+    <w:lvl w:ilvl="0">
+      <w:start w:val="1"/>
+      <w:numFmt w:val="bullet"/>
+      <w:lvlText w:val=""/>
+      <w:lvlJc w:val="left"/>
+      <w:pPr>
+        <w:tabs>
+          <w:tab w:val="num" w:pos="720"/>
+        </w:tabs>
+        <w:ind w:left="720" w:hanging="360"/>
+      </w:pPr>
+      <w:rPr>
+        <w:rFonts w:ascii="Symbol" w:hAnsi="Symbol" w:hint="default"/>
+        <w:sz w:val="20"/>
+      </w:rPr>
+    </w:lvl>
+    <w:lvl w:ilvl="1" w:tentative="1">
+      <w:start w:val="1"/>
+      <w:numFmt w:val="bullet"/>
+      <w:lvlText w:val="o"/>
+      <w:lvlJc w:val="left"/>
+      <w:pPr>
+        <w:tabs>
+          <w:tab w:val="num" w:pos="1440"/>
+        </w:tabs>
+        <w:ind w:left="1440" w:hanging="360"/>
+      </w:pPr>
+      <w:rPr>
+        <w:rFonts w:ascii="Courier New" w:hAnsi="Courier New" w:hint="default"/>
+        <w:sz w:val="20"/>
+      </w:rPr>
+    </w:lvl>
+    <w:lvl w:ilvl="2" w:tentative="1">
+      <w:start w:val="1"/>
+      <w:numFmt w:val="bullet"/>
+      <w:lvlText w:val=""/>
+      <w:lvlJc w:val="left"/>
+      <w:pPr>
+        <w:tabs>
+          <w:tab w:val="num" w:pos="2160"/>
+        </w:tabs>
+        <w:ind w:left="2160" w:hanging="360"/>
+      </w:pPr>
+      <w:rPr>
+        <w:rFonts w:ascii="Wingdings" w:hAnsi="Wingdings" w:hint="default"/>
+        <w:sz w:val="20"/>
+      </w:rPr>
+    </w:lvl>
+    <w:lvl w:ilvl="3" w:tentative="1">
+      <w:start w:val="1"/>
+      <w:numFmt w:val="bullet"/>
+      <w:lvlText w:val=""/>
+      <w:lvlJc w:val="left"/>
+      <w:pPr>
+        <w:tabs>
+          <w:tab w:val="num" w:pos="2880"/>
+        </w:tabs>
+        <w:ind w:left="2880" w:hanging="360"/>
+      </w:pPr>
+      <w:rPr>
+        <w:rFonts w:ascii="Wingdings" w:hAnsi="Wingdings" w:hint="default"/>
+        <w:sz w:val="20"/>
+      </w:rPr>
+    </w:lvl>
+    <w:lvl w:ilvl="4" w:tentative="1">
+      <w:start w:val="1"/>
+      <w:numFmt w:val="bullet"/>
+      <w:lvlText w:val=""/>
+      <w:lvlJc w:val="left"/>
+      <w:pPr>
+        <w:tabs>
+          <w:tab w:val="num" w:pos="3600"/>
+        </w:tabs>
+        <w:ind w:left="3600" w:hanging="360"/>
+      </w:pPr>
+      <w:rPr>
+        <w:rFonts w:ascii="Wingdings" w:hAnsi="Wingdings" w:hint="default"/>
+        <w:sz w:val="20"/>
+      </w:rPr>
+    </w:lvl>
+    <w:lvl w:ilvl="5" w:tentative="1">
+      <w:start w:val="1"/>
+      <w:numFmt w:val="bullet"/>
+      <w:lvlText w:val=""/>
+      <w:lvlJc w:val="left"/>
+      <w:pPr>
+        <w:tabs>
+          <w:tab w:val="num" w:pos="4320"/>
+        </w:tabs>
+        <w:ind w:left="4320" w:hanging="360"/>
+      </w:pPr>
+      <w:rPr>
+        <w:rFonts w:ascii="Wingdings" w:hAnsi="Wingdings" w:hint="default"/>
+        <w:sz w:val="20"/>
+      </w:rPr>
+    </w:lvl>
+    <w:lvl w:ilvl="6" w:tentative="1">
+      <w:start w:val="1"/>
+      <w:numFmt w:val="bullet"/>
+      <w:lvlText w:val=""/>
+      <w:lvlJc w:val="left"/>
+      <w:pPr>
+        <w:tabs>
+          <w:tab w:val="num" w:pos="5040"/>
+        </w:tabs>
+        <w:ind w:left="5040" w:hanging="360"/>
+      </w:pPr>
+      <w:rPr>
+        <w:rFonts w:ascii="Wingdings" w:hAnsi="Wingdings" w:hint="default"/>
+        <w:sz w:val="20"/>
+      </w:rPr>
+    </w:lvl>
+    <w:lvl w:ilvl="7" w:tentative="1">
+      <w:start w:val="1"/>
+      <w:numFmt w:val="bullet"/>
+      <w:lvlText w:val=""/>
+      <w:lvlJc w:val="left"/>
+      <w:pPr>
+        <w:tabs>
+          <w:tab w:val="num" w:pos="5760"/>
+        </w:tabs>
+        <w:ind w:left="5760" w:hanging="360"/>
+      </w:pPr>
+      <w:rPr>
+        <w:rFonts w:ascii="Wingdings" w:hAnsi="Wingdings" w:hint="default"/>
+        <w:sz w:val="20"/>
+      </w:rPr>
+    </w:lvl>
+    <w:lvl w:ilvl="8" w:tentative="1">
+      <w:start w:val="1"/>
+      <w:numFmt w:val="bullet"/>
+      <w:lvlText w:val=""/>
+      <w:lvlJc w:val="left"/>
+      <w:pPr>
+        <w:tabs>
+          <w:tab w:val="num" w:pos="6480"/>
+        </w:tabs>
+        <w:ind w:left="6480" w:hanging="360"/>
+      </w:pPr>
+      <w:rPr>
+        <w:rFonts w:ascii="Wingdings" w:hAnsi="Wingdings" w:hint="default"/>
+        <w:sz w:val="20"/>
+      </w:rPr>
+    </w:lvl>
+  </w:abstractNum>
+  <w:abstractNum w:abstractNumId="1" w15:restartNumberingAfterBreak="0">
+    <w:nsid w:val="0B737694"/>
+    <w:multiLevelType w:val="multilevel"/>
+    <w:tmpl w:val="B98484D8"/>
+    <w:lvl w:ilvl="0">
+      <w:start w:val="1"/>
+      <w:numFmt w:val="bullet"/>
+      <w:lvlText w:val=""/>
+      <w:lvlJc w:val="left"/>
+      <w:pPr>
+        <w:tabs>
+          <w:tab w:val="num" w:pos="720"/>
+        </w:tabs>
+        <w:ind w:left="720" w:hanging="360"/>
+      </w:pPr>
+      <w:rPr>
+        <w:rFonts w:ascii="Symbol" w:hAnsi="Symbol" w:hint="default"/>
+        <w:sz w:val="20"/>
+      </w:rPr>
+    </w:lvl>
+    <w:lvl w:ilvl="1" w:tentative="1">
+      <w:start w:val="1"/>
+      <w:numFmt w:val="bullet"/>
+      <w:lvlText w:val="o"/>
+      <w:lvlJc w:val="left"/>
+      <w:pPr>
+        <w:tabs>
+          <w:tab w:val="num" w:pos="1440"/>
+        </w:tabs>
+        <w:ind w:left="1440" w:hanging="360"/>
+      </w:pPr>
+      <w:rPr>
+        <w:rFonts w:ascii="Courier New" w:hAnsi="Courier New" w:hint="default"/>
+        <w:sz w:val="20"/>
+      </w:rPr>
+    </w:lvl>
+    <w:lvl w:ilvl="2" w:tentative="1">
+      <w:start w:val="1"/>
+      <w:numFmt w:val="bullet"/>
+      <w:lvlText w:val=""/>
+      <w:lvlJc w:val="left"/>
+      <w:pPr>
+        <w:tabs>
+          <w:tab w:val="num" w:pos="2160"/>
+        </w:tabs>
+        <w:ind w:left="2160" w:hanging="360"/>
+      </w:pPr>
+      <w:rPr>
+        <w:rFonts w:ascii="Wingdings" w:hAnsi="Wingdings" w:hint="default"/>
+        <w:sz w:val="20"/>
+      </w:rPr>
+    </w:lvl>
+    <w:lvl w:ilvl="3" w:tentative="1">
+      <w:start w:val="1"/>
+      <w:numFmt w:val="bullet"/>
+      <w:lvlText w:val=""/>
+      <w:lvlJc w:val="left"/>
+      <w:pPr>
+        <w:tabs>
+          <w:tab w:val="num" w:pos="2880"/>
+        </w:tabs>
+        <w:ind w:left="2880" w:hanging="360"/>
+      </w:pPr>
+      <w:rPr>
+        <w:rFonts w:ascii="Wingdings" w:hAnsi="Wingdings" w:hint="default"/>
+        <w:sz w:val="20"/>
+      </w:rPr>
+    </w:lvl>
+    <w:lvl w:ilvl="4" w:tentative="1">
+      <w:start w:val="1"/>
+      <w:numFmt w:val="bullet"/>
+      <w:lvlText w:val=""/>
+      <w:lvlJc w:val="left"/>
+      <w:pPr>
+        <w:tabs>
+          <w:tab w:val="num" w:pos="3600"/>
+        </w:tabs>
+        <w:ind w:left="3600" w:hanging="360"/>
+      </w:pPr>
+      <w:rPr>
+        <w:rFonts w:ascii="Wingdings" w:hAnsi="Wingdings" w:hint="default"/>
+        <w:sz w:val="20"/>
+      </w:rPr>
+    </w:lvl>
+    <w:lvl w:ilvl="5" w:tentative="1">
+      <w:start w:val="1"/>
+      <w:numFmt w:val="bullet"/>
+      <w:lvlText w:val=""/>
+      <w:lvlJc w:val="left"/>
+      <w:pPr>
+        <w:tabs>
+          <w:tab w:val="num" w:pos="4320"/>
+        </w:tabs>
+        <w:ind w:left="4320" w:hanging="360"/>
+      </w:pPr>
+      <w:rPr>
+        <w:rFonts w:ascii="Wingdings" w:hAnsi="Wingdings" w:hint="default"/>
+        <w:sz w:val="20"/>
+      </w:rPr>
+    </w:lvl>
+    <w:lvl w:ilvl="6" w:tentative="1">
+      <w:start w:val="1"/>
+      <w:numFmt w:val="bullet"/>
+      <w:lvlText w:val=""/>
+      <w:lvlJc w:val="left"/>
+      <w:pPr>
+        <w:tabs>
+          <w:tab w:val="num" w:pos="5040"/>
+        </w:tabs>
+        <w:ind w:left="5040" w:hanging="360"/>
+      </w:pPr>
+      <w:rPr>
+        <w:rFonts w:ascii="Wingdings" w:hAnsi="Wingdings" w:hint="default"/>
+        <w:sz w:val="20"/>
+      </w:rPr>
+    </w:lvl>
+    <w:lvl w:ilvl="7" w:tentative="1">
+      <w:start w:val="1"/>
+      <w:numFmt w:val="bullet"/>
+      <w:lvlText w:val=""/>
+      <w:lvlJc w:val="left"/>
+      <w:pPr>
+        <w:tabs>
+          <w:tab w:val="num" w:pos="5760"/>
+        </w:tabs>
+        <w:ind w:left="5760" w:hanging="360"/>
+      </w:pPr>
+      <w:rPr>
+        <w:rFonts w:ascii="Wingdings" w:hAnsi="Wingdings" w:hint="default"/>
+        <w:sz w:val="20"/>
+      </w:rPr>
+    </w:lvl>
+    <w:lvl w:ilvl="8" w:tentative="1">
+      <w:start w:val="1"/>
+      <w:numFmt w:val="bullet"/>
+      <w:lvlText w:val=""/>
+      <w:lvlJc w:val="left"/>
+      <w:pPr>
+        <w:tabs>
+          <w:tab w:val="num" w:pos="6480"/>
+        </w:tabs>
+        <w:ind w:left="6480" w:hanging="360"/>
+      </w:pPr>
+      <w:rPr>
+        <w:rFonts w:ascii="Wingdings" w:hAnsi="Wingdings" w:hint="default"/>
+        <w:sz w:val="20"/>
+      </w:rPr>
+    </w:lvl>
+  </w:abstractNum>
+  <w:abstractNum w:abstractNumId="2" w15:restartNumberingAfterBreak="0">
+    <w:nsid w:val="0D3F5809"/>
+    <w:multiLevelType w:val="multilevel"/>
+    <w:tmpl w:val="2F94B1A0"/>
+    <w:lvl w:ilvl="0">
+      <w:start w:val="1"/>
+      <w:numFmt w:val="bullet"/>
+      <w:lvlText w:val=""/>
+      <w:lvlJc w:val="left"/>
+      <w:pPr>
+        <w:tabs>
+          <w:tab w:val="num" w:pos="720"/>
+        </w:tabs>
+        <w:ind w:left="720" w:hanging="360"/>
+      </w:pPr>
+      <w:rPr>
+        <w:rFonts w:ascii="Symbol" w:hAnsi="Symbol" w:hint="default"/>
+        <w:sz w:val="20"/>
+      </w:rPr>
+    </w:lvl>
+    <w:lvl w:ilvl="1" w:tentative="1">
+      <w:start w:val="1"/>
+      <w:numFmt w:val="bullet"/>
+      <w:lvlText w:val="o"/>
+      <w:lvlJc w:val="left"/>
+      <w:pPr>
+        <w:tabs>
+          <w:tab w:val="num" w:pos="1440"/>
+        </w:tabs>
+        <w:ind w:left="1440" w:hanging="360"/>
+      </w:pPr>
+      <w:rPr>
+        <w:rFonts w:ascii="Courier New" w:hAnsi="Courier New" w:hint="default"/>
+        <w:sz w:val="20"/>
+      </w:rPr>
+    </w:lvl>
+    <w:lvl w:ilvl="2" w:tentative="1">
+      <w:start w:val="1"/>
+      <w:numFmt w:val="bullet"/>
+      <w:lvlText w:val=""/>
+      <w:lvlJc w:val="left"/>
+      <w:pPr>
+        <w:tabs>
+          <w:tab w:val="num" w:pos="2160"/>
+        </w:tabs>
+        <w:ind w:left="2160" w:hanging="360"/>
+      </w:pPr>
+      <w:rPr>
+        <w:rFonts w:ascii="Wingdings" w:hAnsi="Wingdings" w:hint="default"/>
+        <w:sz w:val="20"/>
+      </w:rPr>
+    </w:lvl>
+    <w:lvl w:ilvl="3" w:tentative="1">
+      <w:start w:val="1"/>
+      <w:numFmt w:val="bullet"/>
+      <w:lvlText w:val=""/>
+      <w:lvlJc w:val="left"/>
+      <w:pPr>
+        <w:tabs>
+          <w:tab w:val="num" w:pos="2880"/>
+        </w:tabs>
+        <w:ind w:left="2880" w:hanging="360"/>
+      </w:pPr>
+      <w:rPr>
+        <w:rFonts w:ascii="Wingdings" w:hAnsi="Wingdings" w:hint="default"/>
+        <w:sz w:val="20"/>
+      </w:rPr>
+    </w:lvl>
+    <w:lvl w:ilvl="4" w:tentative="1">
+      <w:start w:val="1"/>
+      <w:numFmt w:val="bullet"/>
+      <w:lvlText w:val=""/>
+      <w:lvlJc w:val="left"/>
+      <w:pPr>
+        <w:tabs>
+          <w:tab w:val="num" w:pos="3600"/>
+        </w:tabs>
+        <w:ind w:left="3600" w:hanging="360"/>
+      </w:pPr>
+      <w:rPr>
+        <w:rFonts w:ascii="Wingdings" w:hAnsi="Wingdings" w:hint="default"/>
+        <w:sz w:val="20"/>
+      </w:rPr>
+    </w:lvl>
+    <w:lvl w:ilvl="5" w:tentative="1">
+      <w:start w:val="1"/>
+      <w:numFmt w:val="bullet"/>
+      <w:lvlText w:val=""/>
+      <w:lvlJc w:val="left"/>
+      <w:pPr>
+        <w:tabs>
+          <w:tab w:val="num" w:pos="4320"/>
+        </w:tabs>
+        <w:ind w:left="4320" w:hanging="360"/>
+      </w:pPr>
+      <w:rPr>
+        <w:rFonts w:ascii="Wingdings" w:hAnsi="Wingdings" w:hint="default"/>
+        <w:sz w:val="20"/>
+      </w:rPr>
+    </w:lvl>
+    <w:lvl w:ilvl="6" w:tentative="1">
+      <w:start w:val="1"/>
+      <w:numFmt w:val="bullet"/>
+      <w:lvlText w:val=""/>
+      <w:lvlJc w:val="left"/>
+      <w:pPr>
+        <w:tabs>
+          <w:tab w:val="num" w:pos="5040"/>
+        </w:tabs>
+        <w:ind w:left="5040" w:hanging="360"/>
+      </w:pPr>
+      <w:rPr>
+        <w:rFonts w:ascii="Wingdings" w:hAnsi="Wingdings" w:hint="default"/>
+        <w:sz w:val="20"/>
+      </w:rPr>
+    </w:lvl>
+    <w:lvl w:ilvl="7" w:tentative="1">
+      <w:start w:val="1"/>
+      <w:numFmt w:val="bullet"/>
+      <w:lvlText w:val=""/>
+      <w:lvlJc w:val="left"/>
+      <w:pPr>
+        <w:tabs>
+          <w:tab w:val="num" w:pos="5760"/>
+        </w:tabs>
+        <w:ind w:left="5760" w:hanging="360"/>
+      </w:pPr>
+      <w:rPr>
+        <w:rFonts w:ascii="Wingdings" w:hAnsi="Wingdings" w:hint="default"/>
+        <w:sz w:val="20"/>
+      </w:rPr>
+    </w:lvl>
+    <w:lvl w:ilvl="8" w:tentative="1">
+      <w:start w:val="1"/>
+      <w:numFmt w:val="bullet"/>
+      <w:lvlText w:val=""/>
+      <w:lvlJc w:val="left"/>
+      <w:pPr>
+        <w:tabs>
+          <w:tab w:val="num" w:pos="6480"/>
+        </w:tabs>
+        <w:ind w:left="6480" w:hanging="360"/>
+      </w:pPr>
+      <w:rPr>
+        <w:rFonts w:ascii="Wingdings" w:hAnsi="Wingdings" w:hint="default"/>
+        <w:sz w:val="20"/>
+      </w:rPr>
+    </w:lvl>
+  </w:abstractNum>
+  <w:abstractNum w:abstractNumId="3" w15:restartNumberingAfterBreak="0">
+    <w:nsid w:val="19406EB2"/>
+    <w:multiLevelType w:val="multilevel"/>
+    <w:tmpl w:val="CF9E5DF0"/>
+    <w:lvl w:ilvl="0">
+      <w:start w:val="1"/>
+      <w:numFmt w:val="bullet"/>
+      <w:lvlText w:val=""/>
+      <w:lvlJc w:val="left"/>
+      <w:pPr>
+        <w:tabs>
+          <w:tab w:val="num" w:pos="720"/>
+        </w:tabs>
+        <w:ind w:left="720" w:hanging="360"/>
+      </w:pPr>
+      <w:rPr>
+        <w:rFonts w:ascii="Symbol" w:hAnsi="Symbol" w:hint="default"/>
+        <w:sz w:val="20"/>
+      </w:rPr>
+    </w:lvl>
+    <w:lvl w:ilvl="1" w:tentative="1">
+      <w:start w:val="1"/>
+      <w:numFmt w:val="bullet"/>
+      <w:lvlText w:val="o"/>
+      <w:lvlJc w:val="left"/>
+      <w:pPr>
+        <w:tabs>
+          <w:tab w:val="num" w:pos="1440"/>
+        </w:tabs>
+        <w:ind w:left="1440" w:hanging="360"/>
+      </w:pPr>
+      <w:rPr>
+        <w:rFonts w:ascii="Courier New" w:hAnsi="Courier New" w:hint="default"/>
+        <w:sz w:val="20"/>
+      </w:rPr>
+    </w:lvl>
+    <w:lvl w:ilvl="2" w:tentative="1">
+      <w:start w:val="1"/>
+      <w:numFmt w:val="bullet"/>
+      <w:lvlText w:val=""/>
+      <w:lvlJc w:val="left"/>
+      <w:pPr>
+        <w:tabs>
+          <w:tab w:val="num" w:pos="2160"/>
+        </w:tabs>
+        <w:ind w:left="2160" w:hanging="360"/>
+      </w:pPr>
+      <w:rPr>
+        <w:rFonts w:ascii="Wingdings" w:hAnsi="Wingdings" w:hint="default"/>
+        <w:sz w:val="20"/>
+      </w:rPr>
+    </w:lvl>
+    <w:lvl w:ilvl="3" w:tentative="1">
+      <w:start w:val="1"/>
+      <w:numFmt w:val="bullet"/>
+      <w:lvlText w:val=""/>
+      <w:lvlJc w:val="left"/>
+      <w:pPr>
+        <w:tabs>
+          <w:tab w:val="num" w:pos="2880"/>
+        </w:tabs>
+        <w:ind w:left="2880" w:hanging="360"/>
+      </w:pPr>
+      <w:rPr>
+        <w:rFonts w:ascii="Wingdings" w:hAnsi="Wingdings" w:hint="default"/>
+        <w:sz w:val="20"/>
+      </w:rPr>
+    </w:lvl>
+    <w:lvl w:ilvl="4" w:tentative="1">
+      <w:start w:val="1"/>
+      <w:numFmt w:val="bullet"/>
+      <w:lvlText w:val=""/>
+      <w:lvlJc w:val="left"/>
+      <w:pPr>
+        <w:tabs>
+          <w:tab w:val="num" w:pos="3600"/>
+        </w:tabs>
+        <w:ind w:left="3600" w:hanging="360"/>
+      </w:pPr>
+      <w:rPr>
+        <w:rFonts w:ascii="Wingdings" w:hAnsi="Wingdings" w:hint="default"/>
+        <w:sz w:val="20"/>
+      </w:rPr>
+    </w:lvl>
+    <w:lvl w:ilvl="5" w:tentative="1">
+      <w:start w:val="1"/>
+      <w:numFmt w:val="bullet"/>
+      <w:lvlText w:val=""/>
+      <w:lvlJc w:val="left"/>
+      <w:pPr>
+        <w:tabs>
+          <w:tab w:val="num" w:pos="4320"/>
+        </w:tabs>
+        <w:ind w:left="4320" w:hanging="360"/>
+      </w:pPr>
+      <w:rPr>
+        <w:rFonts w:ascii="Wingdings" w:hAnsi="Wingdings" w:hint="default"/>
+        <w:sz w:val="20"/>
+      </w:rPr>
+    </w:lvl>
+    <w:lvl w:ilvl="6" w:tentative="1">
+      <w:start w:val="1"/>
+      <w:numFmt w:val="bullet"/>
+      <w:lvlText w:val=""/>
+      <w:lvlJc w:val="left"/>
+      <w:pPr>
+        <w:tabs>
+          <w:tab w:val="num" w:pos="5040"/>
+        </w:tabs>
+        <w:ind w:left="5040" w:hanging="360"/>
+      </w:pPr>
+      <w:rPr>
+        <w:rFonts w:ascii="Wingdings" w:hAnsi="Wingdings" w:hint="default"/>
+        <w:sz w:val="20"/>
+      </w:rPr>
+    </w:lvl>
+    <w:lvl w:ilvl="7" w:tentative="1">
+      <w:start w:val="1"/>
+      <w:numFmt w:val="bullet"/>
+      <w:lvlText w:val=""/>
+      <w:lvlJc w:val="left"/>
+      <w:pPr>
+        <w:tabs>
+          <w:tab w:val="num" w:pos="5760"/>
+        </w:tabs>
+        <w:ind w:left="5760" w:hanging="360"/>
+      </w:pPr>
+      <w:rPr>
+        <w:rFonts w:ascii="Wingdings" w:hAnsi="Wingdings" w:hint="default"/>
+        <w:sz w:val="20"/>
+      </w:rPr>
+    </w:lvl>
+    <w:lvl w:ilvl="8" w:tentative="1">
+      <w:start w:val="1"/>
+      <w:numFmt w:val="bullet"/>
+      <w:lvlText w:val=""/>
+      <w:lvlJc w:val="left"/>
+      <w:pPr>
+        <w:tabs>
+          <w:tab w:val="num" w:pos="6480"/>
+        </w:tabs>
+        <w:ind w:left="6480" w:hanging="360"/>
+      </w:pPr>
+      <w:rPr>
+        <w:rFonts w:ascii="Wingdings" w:hAnsi="Wingdings" w:hint="default"/>
+        <w:sz w:val="20"/>
+      </w:rPr>
+    </w:lvl>
+  </w:abstractNum>
+  <w:abstractNum w:abstractNumId="4" w15:restartNumberingAfterBreak="0">
+    <w:nsid w:val="26A70411"/>
+    <w:multiLevelType w:val="multilevel"/>
+    <w:tmpl w:val="3A961D84"/>
+    <w:lvl w:ilvl="0">
+      <w:start w:val="1"/>
+      <w:numFmt w:val="decimal"/>
+      <w:lvlText w:val="%1."/>
+      <w:lvlJc w:val="left"/>
+      <w:pPr>
+        <w:tabs>
+          <w:tab w:val="num" w:pos="720"/>
+        </w:tabs>
+        <w:ind w:left="720" w:hanging="360"/>
+      </w:pPr>
+    </w:lvl>
+    <w:lvl w:ilvl="1" w:tentative="1">
+      <w:start w:val="1"/>
+      <w:numFmt w:val="decimal"/>
+      <w:lvlText w:val="%2."/>
+      <w:lvlJc w:val="left"/>
+      <w:pPr>
+        <w:tabs>
+          <w:tab w:val="num" w:pos="1440"/>
+        </w:tabs>
+        <w:ind w:left="1440" w:hanging="360"/>
+      </w:pPr>
+    </w:lvl>
+    <w:lvl w:ilvl="2" w:tentative="1">
+      <w:start w:val="1"/>
+      <w:numFmt w:val="decimal"/>
+      <w:lvlText w:val="%3."/>
+      <w:lvlJc w:val="left"/>
+      <w:pPr>
+        <w:tabs>
+          <w:tab w:val="num" w:pos="2160"/>
+        </w:tabs>
+        <w:ind w:left="2160" w:hanging="360"/>
+      </w:pPr>
+    </w:lvl>
+    <w:lvl w:ilvl="3" w:tentative="1">
+      <w:start w:val="1"/>
+      <w:numFmt w:val="decimal"/>
+      <w:lvlText w:val="%4."/>
+      <w:lvlJc w:val="left"/>
+      <w:pPr>
+        <w:tabs>
+          <w:tab w:val="num" w:pos="2880"/>
+        </w:tabs>
+        <w:ind w:left="2880" w:hanging="360"/>
+      </w:pPr>
+    </w:lvl>
+    <w:lvl w:ilvl="4" w:tentative="1">
+      <w:start w:val="1"/>
+      <w:numFmt w:val="decimal"/>
+      <w:lvlText w:val="%5."/>
+      <w:lvlJc w:val="left"/>
+      <w:pPr>
+        <w:tabs>
+          <w:tab w:val="num" w:pos="3600"/>
+        </w:tabs>
+        <w:ind w:left="3600" w:hanging="360"/>
+      </w:pPr>
+    </w:lvl>
+    <w:lvl w:ilvl="5" w:tentative="1">
+      <w:start w:val="1"/>
+      <w:numFmt w:val="decimal"/>
+      <w:lvlText w:val="%6."/>
+      <w:lvlJc w:val="left"/>
+      <w:pPr>
+        <w:tabs>
+          <w:tab w:val="num" w:pos="4320"/>
+        </w:tabs>
+        <w:ind w:left="4320" w:hanging="360"/>
+      </w:pPr>
+    </w:lvl>
+    <w:lvl w:ilvl="6" w:tentative="1">
+      <w:start w:val="1"/>
+      <w:numFmt w:val="decimal"/>
+      <w:lvlText w:val="%7."/>
+      <w:lvlJc w:val="left"/>
+      <w:pPr>
+        <w:tabs>
+          <w:tab w:val="num" w:pos="5040"/>
+        </w:tabs>
+        <w:ind w:left="5040" w:hanging="360"/>
+      </w:pPr>
+    </w:lvl>
+    <w:lvl w:ilvl="7" w:tentative="1">
+      <w:start w:val="1"/>
+      <w:numFmt w:val="decimal"/>
+      <w:lvlText w:val="%8."/>
+      <w:lvlJc w:val="left"/>
+      <w:pPr>
+        <w:tabs>
+          <w:tab w:val="num" w:pos="5760"/>
+        </w:tabs>
+        <w:ind w:left="5760" w:hanging="360"/>
+      </w:pPr>
+    </w:lvl>
+    <w:lvl w:ilvl="8" w:tentative="1">
+      <w:start w:val="1"/>
+      <w:numFmt w:val="decimal"/>
+      <w:lvlText w:val="%9."/>
+      <w:lvlJc w:val="left"/>
+      <w:pPr>
+        <w:tabs>
+          <w:tab w:val="num" w:pos="6480"/>
+        </w:tabs>
+        <w:ind w:left="6480" w:hanging="360"/>
+      </w:pPr>
+    </w:lvl>
+  </w:abstractNum>
+  <w:abstractNum w:abstractNumId="5" w15:restartNumberingAfterBreak="0">
+    <w:nsid w:val="279955F2"/>
+    <w:multiLevelType w:val="multilevel"/>
+    <w:tmpl w:val="E8824F0C"/>
+    <w:lvl w:ilvl="0">
+      <w:start w:val="1"/>
+      <w:numFmt w:val="bullet"/>
+      <w:lvlText w:val=""/>
+      <w:lvlJc w:val="left"/>
+      <w:pPr>
+        <w:tabs>
+          <w:tab w:val="num" w:pos="720"/>
+        </w:tabs>
+        <w:ind w:left="720" w:hanging="360"/>
+      </w:pPr>
+      <w:rPr>
+        <w:rFonts w:ascii="Symbol" w:hAnsi="Symbol" w:hint="default"/>
+        <w:sz w:val="20"/>
+      </w:rPr>
+    </w:lvl>
+    <w:lvl w:ilvl="1">
+      <w:start w:val="1"/>
+      <w:numFmt w:val="bullet"/>
+      <w:lvlText w:val="o"/>
+      <w:lvlJc w:val="left"/>
+      <w:pPr>
+        <w:tabs>
+          <w:tab w:val="num" w:pos="1440"/>
+        </w:tabs>
+        <w:ind w:left="1440" w:hanging="360"/>
+      </w:pPr>
+      <w:rPr>
+        <w:rFonts w:ascii="Courier New" w:hAnsi="Courier New" w:hint="default"/>
+        <w:sz w:val="20"/>
+      </w:rPr>
+    </w:lvl>
+    <w:lvl w:ilvl="2" w:tentative="1">
+      <w:start w:val="1"/>
+      <w:numFmt w:val="bullet"/>
+      <w:lvlText w:val=""/>
+      <w:lvlJc w:val="left"/>
+      <w:pPr>
+        <w:tabs>
+          <w:tab w:val="num" w:pos="2160"/>
+        </w:tabs>
+        <w:ind w:left="2160" w:hanging="360"/>
+      </w:pPr>
+      <w:rPr>
+        <w:rFonts w:ascii="Wingdings" w:hAnsi="Wingdings" w:hint="default"/>
+        <w:sz w:val="20"/>
+      </w:rPr>
+    </w:lvl>
+    <w:lvl w:ilvl="3" w:tentative="1">
+      <w:start w:val="1"/>
+      <w:numFmt w:val="bullet"/>
+      <w:lvlText w:val=""/>
+      <w:lvlJc w:val="left"/>
+      <w:pPr>
+        <w:tabs>
+          <w:tab w:val="num" w:pos="2880"/>
+        </w:tabs>
+        <w:ind w:left="2880" w:hanging="360"/>
+      </w:pPr>
+      <w:rPr>
+        <w:rFonts w:ascii="Wingdings" w:hAnsi="Wingdings" w:hint="default"/>
+        <w:sz w:val="20"/>
+      </w:rPr>
+    </w:lvl>
+    <w:lvl w:ilvl="4" w:tentative="1">
+      <w:start w:val="1"/>
+      <w:numFmt w:val="bullet"/>
+      <w:lvlText w:val=""/>
+      <w:lvlJc w:val="left"/>
+      <w:pPr>
+        <w:tabs>
+          <w:tab w:val="num" w:pos="3600"/>
+        </w:tabs>
+        <w:ind w:left="3600" w:hanging="360"/>
+      </w:pPr>
+      <w:rPr>
+        <w:rFonts w:ascii="Wingdings" w:hAnsi="Wingdings" w:hint="default"/>
+        <w:sz w:val="20"/>
+      </w:rPr>
+    </w:lvl>
+    <w:lvl w:ilvl="5" w:tentative="1">
+      <w:start w:val="1"/>
+      <w:numFmt w:val="bullet"/>
+      <w:lvlText w:val=""/>
+      <w:lvlJc w:val="left"/>
+      <w:pPr>
+        <w:tabs>
+          <w:tab w:val="num" w:pos="4320"/>
+        </w:tabs>
+        <w:ind w:left="4320" w:hanging="360"/>
+      </w:pPr>
+      <w:rPr>
+        <w:rFonts w:ascii="Wingdings" w:hAnsi="Wingdings" w:hint="default"/>
+        <w:sz w:val="20"/>
+      </w:rPr>
+    </w:lvl>
+    <w:lvl w:ilvl="6" w:tentative="1">
+      <w:start w:val="1"/>
+      <w:numFmt w:val="bullet"/>
+      <w:lvlText w:val=""/>
+      <w:lvlJc w:val="left"/>
+      <w:pPr>
+        <w:tabs>
+          <w:tab w:val="num" w:pos="5040"/>
+        </w:tabs>
+        <w:ind w:left="5040" w:hanging="360"/>
+      </w:pPr>
+      <w:rPr>
+        <w:rFonts w:ascii="Wingdings" w:hAnsi="Wingdings" w:hint="default"/>
+        <w:sz w:val="20"/>
+      </w:rPr>
+    </w:lvl>
+    <w:lvl w:ilvl="7" w:tentative="1">
+      <w:start w:val="1"/>
+      <w:numFmt w:val="bullet"/>
+      <w:lvlText w:val=""/>
+      <w:lvlJc w:val="left"/>
+      <w:pPr>
+        <w:tabs>
+          <w:tab w:val="num" w:pos="5760"/>
+        </w:tabs>
+        <w:ind w:left="5760" w:hanging="360"/>
+      </w:pPr>
+      <w:rPr>
+        <w:rFonts w:ascii="Wingdings" w:hAnsi="Wingdings" w:hint="default"/>
+        <w:sz w:val="20"/>
+      </w:rPr>
+    </w:lvl>
+    <w:lvl w:ilvl="8" w:tentative="1">
+      <w:start w:val="1"/>
+      <w:numFmt w:val="bullet"/>
+      <w:lvlText w:val=""/>
+      <w:lvlJc w:val="left"/>
+      <w:pPr>
+        <w:tabs>
+          <w:tab w:val="num" w:pos="6480"/>
+        </w:tabs>
+        <w:ind w:left="6480" w:hanging="360"/>
+      </w:pPr>
+      <w:rPr>
+        <w:rFonts w:ascii="Wingdings" w:hAnsi="Wingdings" w:hint="default"/>
+        <w:sz w:val="20"/>
+      </w:rPr>
+    </w:lvl>
+  </w:abstractNum>
+  <w:abstractNum w:abstractNumId="6" w15:restartNumberingAfterBreak="0">
+    <w:nsid w:val="28784F14"/>
+    <w:multiLevelType w:val="multilevel"/>
+    <w:tmpl w:val="DE54E3B2"/>
+    <w:lvl w:ilvl="0">
+      <w:start w:val="1"/>
+      <w:numFmt w:val="bullet"/>
+      <w:lvlText w:val=""/>
+      <w:lvlJc w:val="left"/>
+      <w:pPr>
+        <w:tabs>
+          <w:tab w:val="num" w:pos="720"/>
+        </w:tabs>
+        <w:ind w:left="720" w:hanging="360"/>
+      </w:pPr>
+      <w:rPr>
+        <w:rFonts w:ascii="Symbol" w:hAnsi="Symbol" w:hint="default"/>
+        <w:sz w:val="20"/>
+      </w:rPr>
+    </w:lvl>
+    <w:lvl w:ilvl="1" w:tentative="1">
+      <w:start w:val="1"/>
+      <w:numFmt w:val="bullet"/>
+      <w:lvlText w:val="o"/>
+      <w:lvlJc w:val="left"/>
+      <w:pPr>
+        <w:tabs>
+          <w:tab w:val="num" w:pos="1440"/>
+        </w:tabs>
+        <w:ind w:left="1440" w:hanging="360"/>
+      </w:pPr>
+      <w:rPr>
+        <w:rFonts w:ascii="Courier New" w:hAnsi="Courier New" w:hint="default"/>
+        <w:sz w:val="20"/>
+      </w:rPr>
+    </w:lvl>
+    <w:lvl w:ilvl="2" w:tentative="1">
+      <w:start w:val="1"/>
+      <w:numFmt w:val="bullet"/>
+      <w:lvlText w:val=""/>
+      <w:lvlJc w:val="left"/>
+      <w:pPr>
+        <w:tabs>
+          <w:tab w:val="num" w:pos="2160"/>
+        </w:tabs>
+        <w:ind w:left="2160" w:hanging="360"/>
+      </w:pPr>
+      <w:rPr>
+        <w:rFonts w:ascii="Wingdings" w:hAnsi="Wingdings" w:hint="default"/>
+        <w:sz w:val="20"/>
+      </w:rPr>
+    </w:lvl>
+    <w:lvl w:ilvl="3" w:tentative="1">
+      <w:start w:val="1"/>
+      <w:numFmt w:val="bullet"/>
+      <w:lvlText w:val=""/>
+      <w:lvlJc w:val="left"/>
+      <w:pPr>
+        <w:tabs>
+          <w:tab w:val="num" w:pos="2880"/>
+        </w:tabs>
+        <w:ind w:left="2880" w:hanging="360"/>
+      </w:pPr>
+      <w:rPr>
+        <w:rFonts w:ascii="Wingdings" w:hAnsi="Wingdings" w:hint="default"/>
+        <w:sz w:val="20"/>
+      </w:rPr>
+    </w:lvl>
+    <w:lvl w:ilvl="4" w:tentative="1">
+      <w:start w:val="1"/>
+      <w:numFmt w:val="bullet"/>
+      <w:lvlText w:val=""/>
+      <w:lvlJc w:val="left"/>
+      <w:pPr>
+        <w:tabs>
+          <w:tab w:val="num" w:pos="3600"/>
+        </w:tabs>
+        <w:ind w:left="3600" w:hanging="360"/>
+      </w:pPr>
+      <w:rPr>
+        <w:rFonts w:ascii="Wingdings" w:hAnsi="Wingdings" w:hint="default"/>
+        <w:sz w:val="20"/>
+      </w:rPr>
+    </w:lvl>
+    <w:lvl w:ilvl="5" w:tentative="1">
+      <w:start w:val="1"/>
+      <w:numFmt w:val="bullet"/>
+      <w:lvlText w:val=""/>
+      <w:lvlJc w:val="left"/>
+      <w:pPr>
+        <w:tabs>
+          <w:tab w:val="num" w:pos="4320"/>
+        </w:tabs>
+        <w:ind w:left="4320" w:hanging="360"/>
+      </w:pPr>
+      <w:rPr>
+        <w:rFonts w:ascii="Wingdings" w:hAnsi="Wingdings" w:hint="default"/>
+        <w:sz w:val="20"/>
+      </w:rPr>
+    </w:lvl>
+    <w:lvl w:ilvl="6" w:tentative="1">
+      <w:start w:val="1"/>
+      <w:numFmt w:val="bullet"/>
+      <w:lvlText w:val=""/>
+      <w:lvlJc w:val="left"/>
+      <w:pPr>
+        <w:tabs>
+          <w:tab w:val="num" w:pos="5040"/>
+        </w:tabs>
+        <w:ind w:left="5040" w:hanging="360"/>
+      </w:pPr>
+      <w:rPr>
+        <w:rFonts w:ascii="Wingdings" w:hAnsi="Wingdings" w:hint="default"/>
+        <w:sz w:val="20"/>
+      </w:rPr>
+    </w:lvl>
+    <w:lvl w:ilvl="7" w:tentative="1">
+      <w:start w:val="1"/>
+      <w:numFmt w:val="bullet"/>
+      <w:lvlText w:val=""/>
+      <w:lvlJc w:val="left"/>
+      <w:pPr>
+        <w:tabs>
+          <w:tab w:val="num" w:pos="5760"/>
+        </w:tabs>
+        <w:ind w:left="5760" w:hanging="360"/>
+      </w:pPr>
+      <w:rPr>
+        <w:rFonts w:ascii="Wingdings" w:hAnsi="Wingdings" w:hint="default"/>
+        <w:sz w:val="20"/>
+      </w:rPr>
+    </w:lvl>
+    <w:lvl w:ilvl="8" w:tentative="1">
+      <w:start w:val="1"/>
+      <w:numFmt w:val="bullet"/>
+      <w:lvlText w:val=""/>
+      <w:lvlJc w:val="left"/>
+      <w:pPr>
+        <w:tabs>
+          <w:tab w:val="num" w:pos="6480"/>
+        </w:tabs>
+        <w:ind w:left="6480" w:hanging="360"/>
+      </w:pPr>
+      <w:rPr>
+        <w:rFonts w:ascii="Wingdings" w:hAnsi="Wingdings" w:hint="default"/>
+        <w:sz w:val="20"/>
+      </w:rPr>
+    </w:lvl>
+  </w:abstractNum>
+  <w:abstractNum w:abstractNumId="7" w15:restartNumberingAfterBreak="0">
+    <w:nsid w:val="2D3C1F4D"/>
+    <w:multiLevelType w:val="multilevel"/>
+    <w:tmpl w:val="F48E6D40"/>
+    <w:lvl w:ilvl="0">
+      <w:start w:val="1"/>
+      <w:numFmt w:val="bullet"/>
+      <w:lvlText w:val=""/>
+      <w:lvlJc w:val="left"/>
+      <w:pPr>
+        <w:tabs>
+          <w:tab w:val="num" w:pos="720"/>
+        </w:tabs>
+        <w:ind w:left="720" w:hanging="360"/>
+      </w:pPr>
+      <w:rPr>
+        <w:rFonts w:ascii="Symbol" w:hAnsi="Symbol" w:hint="default"/>
+        <w:sz w:val="20"/>
+      </w:rPr>
+    </w:lvl>
+    <w:lvl w:ilvl="1" w:tentative="1">
+      <w:start w:val="1"/>
+      <w:numFmt w:val="bullet"/>
+      <w:lvlText w:val="o"/>
+      <w:lvlJc w:val="left"/>
+      <w:pPr>
+        <w:tabs>
+          <w:tab w:val="num" w:pos="1440"/>
+        </w:tabs>
+        <w:ind w:left="1440" w:hanging="360"/>
+      </w:pPr>
+      <w:rPr>
+        <w:rFonts w:ascii="Courier New" w:hAnsi="Courier New" w:hint="default"/>
+        <w:sz w:val="20"/>
+      </w:rPr>
+    </w:lvl>
+    <w:lvl w:ilvl="2" w:tentative="1">
+      <w:start w:val="1"/>
+      <w:numFmt w:val="bullet"/>
+      <w:lvlText w:val=""/>
+      <w:lvlJc w:val="left"/>
+      <w:pPr>
+        <w:tabs>
+          <w:tab w:val="num" w:pos="2160"/>
+        </w:tabs>
+        <w:ind w:left="2160" w:hanging="360"/>
+      </w:pPr>
+      <w:rPr>
+        <w:rFonts w:ascii="Wingdings" w:hAnsi="Wingdings" w:hint="default"/>
+        <w:sz w:val="20"/>
+      </w:rPr>
+    </w:lvl>
+    <w:lvl w:ilvl="3" w:tentative="1">
+      <w:start w:val="1"/>
+      <w:numFmt w:val="bullet"/>
+      <w:lvlText w:val=""/>
+      <w:lvlJc w:val="left"/>
+      <w:pPr>
+        <w:tabs>
+          <w:tab w:val="num" w:pos="2880"/>
+        </w:tabs>
+        <w:ind w:left="2880" w:hanging="360"/>
+      </w:pPr>
+      <w:rPr>
+        <w:rFonts w:ascii="Wingdings" w:hAnsi="Wingdings" w:hint="default"/>
+        <w:sz w:val="20"/>
+      </w:rPr>
+    </w:lvl>
+    <w:lvl w:ilvl="4" w:tentative="1">
+      <w:start w:val="1"/>
+      <w:numFmt w:val="bullet"/>
+      <w:lvlText w:val=""/>
+      <w:lvlJc w:val="left"/>
+      <w:pPr>
+        <w:tabs>
+          <w:tab w:val="num" w:pos="3600"/>
+        </w:tabs>
+        <w:ind w:left="3600" w:hanging="360"/>
+      </w:pPr>
+      <w:rPr>
+        <w:rFonts w:ascii="Wingdings" w:hAnsi="Wingdings" w:hint="default"/>
+        <w:sz w:val="20"/>
+      </w:rPr>
+    </w:lvl>
+    <w:lvl w:ilvl="5" w:tentative="1">
+      <w:start w:val="1"/>
+      <w:numFmt w:val="bullet"/>
+      <w:lvlText w:val=""/>
+      <w:lvlJc w:val="left"/>
+      <w:pPr>
+        <w:tabs>
+          <w:tab w:val="num" w:pos="4320"/>
+        </w:tabs>
+        <w:ind w:left="4320" w:hanging="360"/>
+      </w:pPr>
+      <w:rPr>
+        <w:rFonts w:ascii="Wingdings" w:hAnsi="Wingdings" w:hint="default"/>
+        <w:sz w:val="20"/>
+      </w:rPr>
+    </w:lvl>
+    <w:lvl w:ilvl="6" w:tentative="1">
+      <w:start w:val="1"/>
+      <w:numFmt w:val="bullet"/>
+      <w:lvlText w:val=""/>
+      <w:lvlJc w:val="left"/>
+      <w:pPr>
+        <w:tabs>
+          <w:tab w:val="num" w:pos="5040"/>
+        </w:tabs>
+        <w:ind w:left="5040" w:hanging="360"/>
+      </w:pPr>
+      <w:rPr>
+        <w:rFonts w:ascii="Wingdings" w:hAnsi="Wingdings" w:hint="default"/>
+        <w:sz w:val="20"/>
+      </w:rPr>
+    </w:lvl>
+    <w:lvl w:ilvl="7" w:tentative="1">
+      <w:start w:val="1"/>
+      <w:numFmt w:val="bullet"/>
+      <w:lvlText w:val=""/>
+      <w:lvlJc w:val="left"/>
+      <w:pPr>
+        <w:tabs>
+          <w:tab w:val="num" w:pos="5760"/>
+        </w:tabs>
+        <w:ind w:left="5760" w:hanging="360"/>
+      </w:pPr>
+      <w:rPr>
+        <w:rFonts w:ascii="Wingdings" w:hAnsi="Wingdings" w:hint="default"/>
+        <w:sz w:val="20"/>
+      </w:rPr>
+    </w:lvl>
+    <w:lvl w:ilvl="8" w:tentative="1">
+      <w:start w:val="1"/>
+      <w:numFmt w:val="bullet"/>
+      <w:lvlText w:val=""/>
+      <w:lvlJc w:val="left"/>
+      <w:pPr>
+        <w:tabs>
+          <w:tab w:val="num" w:pos="6480"/>
+        </w:tabs>
+        <w:ind w:left="6480" w:hanging="360"/>
+      </w:pPr>
+      <w:rPr>
+        <w:rFonts w:ascii="Wingdings" w:hAnsi="Wingdings" w:hint="default"/>
+        <w:sz w:val="20"/>
+      </w:rPr>
+    </w:lvl>
+  </w:abstractNum>
+  <w:abstractNum w:abstractNumId="8" w15:restartNumberingAfterBreak="0">
+    <w:nsid w:val="44897332"/>
+    <w:multiLevelType w:val="multilevel"/>
+    <w:tmpl w:val="46EAE1CC"/>
+    <w:lvl w:ilvl="0">
+      <w:start w:val="1"/>
+      <w:numFmt w:val="bullet"/>
+      <w:lvlText w:val=""/>
+      <w:lvlJc w:val="left"/>
+      <w:pPr>
+        <w:tabs>
+          <w:tab w:val="num" w:pos="720"/>
+        </w:tabs>
+        <w:ind w:left="720" w:hanging="360"/>
+      </w:pPr>
+      <w:rPr>
+        <w:rFonts w:ascii="Symbol" w:hAnsi="Symbol" w:hint="default"/>
+        <w:sz w:val="20"/>
+      </w:rPr>
+    </w:lvl>
+    <w:lvl w:ilvl="1" w:tentative="1">
+      <w:start w:val="1"/>
+      <w:numFmt w:val="bullet"/>
+      <w:lvlText w:val="o"/>
+      <w:lvlJc w:val="left"/>
+      <w:pPr>
+        <w:tabs>
+          <w:tab w:val="num" w:pos="1440"/>
+        </w:tabs>
+        <w:ind w:left="1440" w:hanging="360"/>
+      </w:pPr>
+      <w:rPr>
+        <w:rFonts w:ascii="Courier New" w:hAnsi="Courier New" w:hint="default"/>
+        <w:sz w:val="20"/>
+      </w:rPr>
+    </w:lvl>
+    <w:lvl w:ilvl="2" w:tentative="1">
+      <w:start w:val="1"/>
+      <w:numFmt w:val="bullet"/>
+      <w:lvlText w:val=""/>
+      <w:lvlJc w:val="left"/>
+      <w:pPr>
+        <w:tabs>
+          <w:tab w:val="num" w:pos="2160"/>
+        </w:tabs>
+        <w:ind w:left="2160" w:hanging="360"/>
+      </w:pPr>
+      <w:rPr>
+        <w:rFonts w:ascii="Wingdings" w:hAnsi="Wingdings" w:hint="default"/>
+        <w:sz w:val="20"/>
+      </w:rPr>
+    </w:lvl>
+    <w:lvl w:ilvl="3" w:tentative="1">
+      <w:start w:val="1"/>
+      <w:numFmt w:val="bullet"/>
+      <w:lvlText w:val=""/>
+      <w:lvlJc w:val="left"/>
+      <w:pPr>
+        <w:tabs>
+          <w:tab w:val="num" w:pos="2880"/>
+        </w:tabs>
+        <w:ind w:left="2880" w:hanging="360"/>
+      </w:pPr>
+      <w:rPr>
+        <w:rFonts w:ascii="Wingdings" w:hAnsi="Wingdings" w:hint="default"/>
+        <w:sz w:val="20"/>
+      </w:rPr>
+    </w:lvl>
+    <w:lvl w:ilvl="4" w:tentative="1">
+      <w:start w:val="1"/>
+      <w:numFmt w:val="bullet"/>
+      <w:lvlText w:val=""/>
+      <w:lvlJc w:val="left"/>
+      <w:pPr>
+        <w:tabs>
+          <w:tab w:val="num" w:pos="3600"/>
+        </w:tabs>
+        <w:ind w:left="3600" w:hanging="360"/>
+      </w:pPr>
+      <w:rPr>
+        <w:rFonts w:ascii="Wingdings" w:hAnsi="Wingdings" w:hint="default"/>
+        <w:sz w:val="20"/>
+      </w:rPr>
+    </w:lvl>
+    <w:lvl w:ilvl="5" w:tentative="1">
+      <w:start w:val="1"/>
+      <w:numFmt w:val="bullet"/>
+      <w:lvlText w:val=""/>
+      <w:lvlJc w:val="left"/>
+      <w:pPr>
+        <w:tabs>
+          <w:tab w:val="num" w:pos="4320"/>
+        </w:tabs>
+        <w:ind w:left="4320" w:hanging="360"/>
+      </w:pPr>
+      <w:rPr>
+        <w:rFonts w:ascii="Wingdings" w:hAnsi="Wingdings" w:hint="default"/>
+        <w:sz w:val="20"/>
+      </w:rPr>
+    </w:lvl>
+    <w:lvl w:ilvl="6" w:tentative="1">
+      <w:start w:val="1"/>
+      <w:numFmt w:val="bullet"/>
+      <w:lvlText w:val=""/>
+      <w:lvlJc w:val="left"/>
+      <w:pPr>
+        <w:tabs>
+          <w:tab w:val="num" w:pos="5040"/>
+        </w:tabs>
+        <w:ind w:left="5040" w:hanging="360"/>
+      </w:pPr>
+      <w:rPr>
+        <w:rFonts w:ascii="Wingdings" w:hAnsi="Wingdings" w:hint="default"/>
+        <w:sz w:val="20"/>
+      </w:rPr>
+    </w:lvl>
+    <w:lvl w:ilvl="7" w:tentative="1">
+      <w:start w:val="1"/>
+      <w:numFmt w:val="bullet"/>
+      <w:lvlText w:val=""/>
+      <w:lvlJc w:val="left"/>
+      <w:pPr>
+        <w:tabs>
+          <w:tab w:val="num" w:pos="5760"/>
+        </w:tabs>
+        <w:ind w:left="5760" w:hanging="360"/>
+      </w:pPr>
+      <w:rPr>
+        <w:rFonts w:ascii="Wingdings" w:hAnsi="Wingdings" w:hint="default"/>
+        <w:sz w:val="20"/>
+      </w:rPr>
+    </w:lvl>
+    <w:lvl w:ilvl="8" w:tentative="1">
+      <w:start w:val="1"/>
+      <w:numFmt w:val="bullet"/>
+      <w:lvlText w:val=""/>
+      <w:lvlJc w:val="left"/>
+      <w:pPr>
+        <w:tabs>
+          <w:tab w:val="num" w:pos="6480"/>
+        </w:tabs>
+        <w:ind w:left="6480" w:hanging="360"/>
+      </w:pPr>
+      <w:rPr>
+        <w:rFonts w:ascii="Wingdings" w:hAnsi="Wingdings" w:hint="default"/>
+        <w:sz w:val="20"/>
+      </w:rPr>
+    </w:lvl>
+  </w:abstractNum>
+  <w:abstractNum w:abstractNumId="9" w15:restartNumberingAfterBreak="0">
+    <w:nsid w:val="500A4487"/>
+    <w:multiLevelType w:val="multilevel"/>
+    <w:tmpl w:val="890AD4CE"/>
+    <w:lvl w:ilvl="0">
+      <w:start w:val="1"/>
+      <w:numFmt w:val="bullet"/>
+      <w:lvlText w:val=""/>
+      <w:lvlJc w:val="left"/>
+      <w:pPr>
+        <w:tabs>
+          <w:tab w:val="num" w:pos="720"/>
+        </w:tabs>
+        <w:ind w:left="720" w:hanging="360"/>
+      </w:pPr>
+      <w:rPr>
+        <w:rFonts w:ascii="Symbol" w:hAnsi="Symbol" w:hint="default"/>
+        <w:sz w:val="20"/>
+      </w:rPr>
+    </w:lvl>
+    <w:lvl w:ilvl="1" w:tentative="1">
+      <w:start w:val="1"/>
+      <w:numFmt w:val="bullet"/>
+      <w:lvlText w:val="o"/>
+      <w:lvlJc w:val="left"/>
+      <w:pPr>
+        <w:tabs>
+          <w:tab w:val="num" w:pos="1440"/>
+        </w:tabs>
+        <w:ind w:left="1440" w:hanging="360"/>
+      </w:pPr>
+      <w:rPr>
+        <w:rFonts w:ascii="Courier New" w:hAnsi="Courier New" w:hint="default"/>
+        <w:sz w:val="20"/>
+      </w:rPr>
+    </w:lvl>
+    <w:lvl w:ilvl="2" w:tentative="1">
+      <w:start w:val="1"/>
+      <w:numFmt w:val="bullet"/>
+      <w:lvlText w:val=""/>
+      <w:lvlJc w:val="left"/>
+      <w:pPr>
+        <w:tabs>
+          <w:tab w:val="num" w:pos="2160"/>
+        </w:tabs>
+        <w:ind w:left="2160" w:hanging="360"/>
+      </w:pPr>
+      <w:rPr>
+        <w:rFonts w:ascii="Wingdings" w:hAnsi="Wingdings" w:hint="default"/>
+        <w:sz w:val="20"/>
+      </w:rPr>
+    </w:lvl>
+    <w:lvl w:ilvl="3" w:tentative="1">
+      <w:start w:val="1"/>
+      <w:numFmt w:val="bullet"/>
+      <w:lvlText w:val=""/>
+      <w:lvlJc w:val="left"/>
+      <w:pPr>
+        <w:tabs>
+          <w:tab w:val="num" w:pos="2880"/>
+        </w:tabs>
+        <w:ind w:left="2880" w:hanging="360"/>
+      </w:pPr>
+      <w:rPr>
+        <w:rFonts w:ascii="Wingdings" w:hAnsi="Wingdings" w:hint="default"/>
+        <w:sz w:val="20"/>
+      </w:rPr>
+    </w:lvl>
+    <w:lvl w:ilvl="4" w:tentative="1">
+      <w:start w:val="1"/>
+      <w:numFmt w:val="bullet"/>
+      <w:lvlText w:val=""/>
+      <w:lvlJc w:val="left"/>
+      <w:pPr>
+        <w:tabs>
+          <w:tab w:val="num" w:pos="3600"/>
+        </w:tabs>
+        <w:ind w:left="3600" w:hanging="360"/>
+      </w:pPr>
+      <w:rPr>
+        <w:rFonts w:ascii="Wingdings" w:hAnsi="Wingdings" w:hint="default"/>
+        <w:sz w:val="20"/>
+      </w:rPr>
+    </w:lvl>
+    <w:lvl w:ilvl="5" w:tentative="1">
+      <w:start w:val="1"/>
+      <w:numFmt w:val="bullet"/>
+      <w:lvlText w:val=""/>
+      <w:lvlJc w:val="left"/>
+      <w:pPr>
+        <w:tabs>
+          <w:tab w:val="num" w:pos="4320"/>
+        </w:tabs>
+        <w:ind w:left="4320" w:hanging="360"/>
+      </w:pPr>
+      <w:rPr>
+        <w:rFonts w:ascii="Wingdings" w:hAnsi="Wingdings" w:hint="default"/>
+        <w:sz w:val="20"/>
+      </w:rPr>
+    </w:lvl>
+    <w:lvl w:ilvl="6" w:tentative="1">
+      <w:start w:val="1"/>
+      <w:numFmt w:val="bullet"/>
+      <w:lvlText w:val=""/>
+      <w:lvlJc w:val="left"/>
+      <w:pPr>
+        <w:tabs>
+          <w:tab w:val="num" w:pos="5040"/>
+        </w:tabs>
+        <w:ind w:left="5040" w:hanging="360"/>
+      </w:pPr>
+      <w:rPr>
+        <w:rFonts w:ascii="Wingdings" w:hAnsi="Wingdings" w:hint="default"/>
+        <w:sz w:val="20"/>
+      </w:rPr>
+    </w:lvl>
+    <w:lvl w:ilvl="7" w:tentative="1">
+      <w:start w:val="1"/>
+      <w:numFmt w:val="bullet"/>
+      <w:lvlText w:val=""/>
+      <w:lvlJc w:val="left"/>
+      <w:pPr>
+        <w:tabs>
+          <w:tab w:val="num" w:pos="5760"/>
+        </w:tabs>
+        <w:ind w:left="5760" w:hanging="360"/>
+      </w:pPr>
+      <w:rPr>
+        <w:rFonts w:ascii="Wingdings" w:hAnsi="Wingdings" w:hint="default"/>
+        <w:sz w:val="20"/>
+      </w:rPr>
+    </w:lvl>
+    <w:lvl w:ilvl="8" w:tentative="1">
+      <w:start w:val="1"/>
+      <w:numFmt w:val="bullet"/>
+      <w:lvlText w:val=""/>
+      <w:lvlJc w:val="left"/>
+      <w:pPr>
+        <w:tabs>
+          <w:tab w:val="num" w:pos="6480"/>
+        </w:tabs>
+        <w:ind w:left="6480" w:hanging="360"/>
+      </w:pPr>
+      <w:rPr>
+        <w:rFonts w:ascii="Wingdings" w:hAnsi="Wingdings" w:hint="default"/>
+        <w:sz w:val="20"/>
+      </w:rPr>
+    </w:lvl>
+  </w:abstractNum>
+  <w:abstractNum w:abstractNumId="10" w15:restartNumberingAfterBreak="0">
+    <w:nsid w:val="79923565"/>
+    <w:multiLevelType w:val="multilevel"/>
+    <w:tmpl w:val="327AE530"/>
+    <w:lvl w:ilvl="0">
+      <w:start w:val="1"/>
+      <w:numFmt w:val="bullet"/>
+      <w:lvlText w:val=""/>
+      <w:lvlJc w:val="left"/>
+      <w:pPr>
+        <w:tabs>
+          <w:tab w:val="num" w:pos="720"/>
+        </w:tabs>
+        <w:ind w:left="720" w:hanging="360"/>
+      </w:pPr>
+      <w:rPr>
+        <w:rFonts w:ascii="Symbol" w:hAnsi="Symbol" w:hint="default"/>
+        <w:sz w:val="20"/>
+      </w:rPr>
+    </w:lvl>
+    <w:lvl w:ilvl="1" w:tentative="1">
+      <w:start w:val="1"/>
+      <w:numFmt w:val="bullet"/>
+      <w:lvlText w:val="o"/>
+      <w:lvlJc w:val="left"/>
+      <w:pPr>
+        <w:tabs>
+          <w:tab w:val="num" w:pos="1440"/>
+        </w:tabs>
+        <w:ind w:left="1440" w:hanging="360"/>
+      </w:pPr>
+      <w:rPr>
+        <w:rFonts w:ascii="Courier New" w:hAnsi="Courier New" w:hint="default"/>
+        <w:sz w:val="20"/>
+      </w:rPr>
+    </w:lvl>
+    <w:lvl w:ilvl="2" w:tentative="1">
+      <w:start w:val="1"/>
+      <w:numFmt w:val="bullet"/>
+      <w:lvlText w:val=""/>
+      <w:lvlJc w:val="left"/>
+      <w:pPr>
+        <w:tabs>
+          <w:tab w:val="num" w:pos="2160"/>
+        </w:tabs>
+        <w:ind w:left="2160" w:hanging="360"/>
+      </w:pPr>
+      <w:rPr>
+        <w:rFonts w:ascii="Wingdings" w:hAnsi="Wingdings" w:hint="default"/>
+        <w:sz w:val="20"/>
+      </w:rPr>
+    </w:lvl>
+    <w:lvl w:ilvl="3" w:tentative="1">
+      <w:start w:val="1"/>
+      <w:numFmt w:val="bullet"/>
+      <w:lvlText w:val=""/>
+      <w:lvlJc w:val="left"/>
+      <w:pPr>
+        <w:tabs>
+          <w:tab w:val="num" w:pos="2880"/>
+        </w:tabs>
+        <w:ind w:left="2880" w:hanging="360"/>
+      </w:pPr>
+      <w:rPr>
+        <w:rFonts w:ascii="Wingdings" w:hAnsi="Wingdings" w:hint="default"/>
+        <w:sz w:val="20"/>
+      </w:rPr>
+    </w:lvl>
+    <w:lvl w:ilvl="4" w:tentative="1">
+      <w:start w:val="1"/>
+      <w:numFmt w:val="bullet"/>
+      <w:lvlText w:val=""/>
+      <w:lvlJc w:val="left"/>
+      <w:pPr>
+        <w:tabs>
+          <w:tab w:val="num" w:pos="3600"/>
+        </w:tabs>
+        <w:ind w:left="3600" w:hanging="360"/>
+      </w:pPr>
+      <w:rPr>
+        <w:rFonts w:ascii="Wingdings" w:hAnsi="Wingdings" w:hint="default"/>
+        <w:sz w:val="20"/>
+      </w:rPr>
+    </w:lvl>
+    <w:lvl w:ilvl="5" w:tentative="1">
+      <w:start w:val="1"/>
+      <w:numFmt w:val="bullet"/>
+      <w:lvlText w:val=""/>
+      <w:lvlJc w:val="left"/>
+      <w:pPr>
+        <w:tabs>
+          <w:tab w:val="num" w:pos="4320"/>
+        </w:tabs>
+        <w:ind w:left="4320" w:hanging="360"/>
+      </w:pPr>
+      <w:rPr>
+        <w:rFonts w:ascii="Wingdings" w:hAnsi="Wingdings" w:hint="default"/>
+        <w:sz w:val="20"/>
+      </w:rPr>
+    </w:lvl>
+    <w:lvl w:ilvl="6" w:tentative="1">
+      <w:start w:val="1"/>
+      <w:numFmt w:val="bullet"/>
+      <w:lvlText w:val=""/>
+      <w:lvlJc w:val="left"/>
+      <w:pPr>
+        <w:tabs>
+          <w:tab w:val="num" w:pos="5040"/>
+        </w:tabs>
+        <w:ind w:left="5040" w:hanging="360"/>
+      </w:pPr>
+      <w:rPr>
+        <w:rFonts w:ascii="Wingdings" w:hAnsi="Wingdings" w:hint="default"/>
+        <w:sz w:val="20"/>
+      </w:rPr>
+    </w:lvl>
+    <w:lvl w:ilvl="7" w:tentative="1">
+      <w:start w:val="1"/>
+      <w:numFmt w:val="bullet"/>
+      <w:lvlText w:val=""/>
+      <w:lvlJc w:val="left"/>
+      <w:pPr>
+        <w:tabs>
+          <w:tab w:val="num" w:pos="5760"/>
+        </w:tabs>
+        <w:ind w:left="5760" w:hanging="360"/>
+      </w:pPr>
+      <w:rPr>
+        <w:rFonts w:ascii="Wingdings" w:hAnsi="Wingdings" w:hint="default"/>
+        <w:sz w:val="20"/>
+      </w:rPr>
+    </w:lvl>
+    <w:lvl w:ilvl="8" w:tentative="1">
+      <w:start w:val="1"/>
+      <w:numFmt w:val="bullet"/>
+      <w:lvlText w:val=""/>
+      <w:lvlJc w:val="left"/>
+      <w:pPr>
+        <w:tabs>
+          <w:tab w:val="num" w:pos="6480"/>
+        </w:tabs>
+        <w:ind w:left="6480" w:hanging="360"/>
+      </w:pPr>
+      <w:rPr>
+        <w:rFonts w:ascii="Wingdings" w:hAnsi="Wingdings" w:hint="default"/>
+        <w:sz w:val="20"/>
+      </w:rPr>
+    </w:lvl>
+  </w:abstractNum>
+  <w:num w:numId="1" w16cid:durableId="1786725845">
+    <w:abstractNumId w:val="4"/>
+  </w:num>
+  <w:num w:numId="2" w16cid:durableId="1718891920">
+    <w:abstractNumId w:val="7"/>
+  </w:num>
+  <w:num w:numId="3" w16cid:durableId="356541457">
+    <w:abstractNumId w:val="3"/>
+  </w:num>
+  <w:num w:numId="4" w16cid:durableId="105931800">
+    <w:abstractNumId w:val="5"/>
+  </w:num>
+  <w:num w:numId="5" w16cid:durableId="1808891502">
+    <w:abstractNumId w:val="8"/>
+  </w:num>
+  <w:num w:numId="6" w16cid:durableId="1360929000">
+    <w:abstractNumId w:val="6"/>
+  </w:num>
+  <w:num w:numId="7" w16cid:durableId="2041583136">
+    <w:abstractNumId w:val="2"/>
+  </w:num>
+  <w:num w:numId="8" w16cid:durableId="303119607">
+    <w:abstractNumId w:val="10"/>
+  </w:num>
+  <w:num w:numId="9" w16cid:durableId="1478566555">
+    <w:abstractNumId w:val="0"/>
+  </w:num>
+  <w:num w:numId="10" w16cid:durableId="1093823128">
+    <w:abstractNumId w:val="9"/>
+  </w:num>
+  <w:num w:numId="11" w16cid:durableId="1952544867">
+    <w:abstractNumId w:val="1"/>
+  </w:num>
+</w:numbering>
 </file>
 
 <file path=word/styles.xml><?xml version="1.0" encoding="utf-8"?>
@@ -1042,6 +4434,29 @@
       <w:spacing w:val="5"/>
     </w:rPr>
   </w:style>
+  <w:style w:type="character" w:styleId="Hyperlink">
+    <w:name w:val="Hyperlink"/>
+    <w:basedOn w:val="DefaultParagraphFont"/>
+    <w:uiPriority w:val="99"/>
+    <w:unhideWhenUsed/>
+    <w:rsid w:val="009D5368"/>
+    <w:rPr>
+      <w:color w:val="467886" w:themeColor="hyperlink"/>
+      <w:u w:val="single"/>
+    </w:rPr>
+  </w:style>
+  <w:style w:type="character" w:styleId="UnresolvedMention">
+    <w:name w:val="Unresolved Mention"/>
+    <w:basedOn w:val="DefaultParagraphFont"/>
+    <w:uiPriority w:val="99"/>
+    <w:semiHidden/>
+    <w:unhideWhenUsed/>
+    <w:rsid w:val="009D5368"/>
+    <w:rPr>
+      <w:color w:val="605E5C"/>
+      <w:shd w:val="clear" w:color="auto" w:fill="E1DFDD"/>
+    </w:rPr>
+  </w:style>
 </w:styles>
 </file>
 

</xml_diff>